<commit_message>
lab5 exp2 done + report
</commit_message>
<xml_diff>
--- a/4 term/Electronics/lab5/Петраков РК6-46Б.docx
+++ b/4 term/Electronics/lab5/Петраков РК6-46Б.docx
@@ -828,6 +828,46 @@
     <w:p>
       <w:pPr>
         <w:spacing w:line="240" w:lineRule="auto"/>
+        <w:rPr>
+          <w:rFonts w:ascii="Calibri" w:eastAsia="Calibri" w:hAnsi="Calibri" w:cs="Calibri"/>
+          <w:sz w:val="28"/>
+          <w:szCs w:val="28"/>
+          <w:lang w:val="en-US"/>
+        </w:rPr>
+      </w:pPr>
+      <w:r>
+        <w:rPr>
+          <w:rFonts w:ascii="Calibri" w:eastAsia="Calibri" w:hAnsi="Calibri" w:cs="Calibri"/>
+          <w:sz w:val="28"/>
+          <w:szCs w:val="28"/>
+          <w:lang w:val="en-US"/>
+        </w:rPr>
+        <w:t>Upt=4.436</w:t>
+      </w:r>
+    </w:p>
+    <w:p>
+      <w:pPr>
+        <w:spacing w:line="240" w:lineRule="auto"/>
+        <w:rPr>
+          <w:rFonts w:ascii="Calibri" w:eastAsia="Calibri" w:hAnsi="Calibri" w:cs="Calibri"/>
+          <w:sz w:val="28"/>
+          <w:szCs w:val="28"/>
+          <w:lang w:val="en-US"/>
+        </w:rPr>
+      </w:pPr>
+      <w:r>
+        <w:rPr>
+          <w:rFonts w:ascii="Calibri" w:eastAsia="Calibri" w:hAnsi="Calibri" w:cs="Calibri"/>
+          <w:sz w:val="28"/>
+          <w:szCs w:val="28"/>
+          <w:lang w:val="en-US"/>
+        </w:rPr>
+        <w:t>Ik=32.624m</w:t>
+      </w:r>
+    </w:p>
+    <w:p>
+      <w:pPr>
+        <w:spacing w:line="240" w:lineRule="auto"/>
         <w:ind w:left="2124" w:hanging="2124"/>
         <w:rPr>
           <w:rFonts w:ascii="Calibri" w:eastAsia="Calibri" w:hAnsi="Calibri" w:cs="Calibri"/>
@@ -1197,12 +1237,1147 @@
     </w:p>
     <w:p>
       <w:pPr>
+        <w:jc w:val="center"/>
+        <w:rPr>
+          <w:rFonts w:ascii="Calibri" w:eastAsia="Calibri" w:hAnsi="Calibri" w:cs="Calibri"/>
+          <w:b/>
+          <w:sz w:val="44"/>
+          <w:u w:val="single"/>
+        </w:rPr>
+      </w:pPr>
+      <w:r>
+        <w:rPr>
+          <w:rFonts w:ascii="Calibri" w:eastAsia="Calibri" w:hAnsi="Calibri" w:cs="Calibri"/>
+          <w:b/>
+          <w:sz w:val="44"/>
+          <w:u w:val="single"/>
+        </w:rPr>
+        <w:t xml:space="preserve">Часть </w:t>
+      </w:r>
+      <w:r>
+        <w:rPr>
+          <w:rFonts w:ascii="Calibri" w:eastAsia="Calibri" w:hAnsi="Calibri" w:cs="Calibri"/>
+          <w:b/>
+          <w:sz w:val="44"/>
+          <w:u w:val="single"/>
+        </w:rPr>
+        <w:t>2</w:t>
+      </w:r>
+    </w:p>
+    <w:p>
+      <w:pPr>
+        <w:spacing w:line="240" w:lineRule="auto"/>
+        <w:rPr>
+          <w:rFonts w:ascii="Calibri" w:eastAsia="Calibri" w:hAnsi="Calibri" w:cs="Calibri"/>
+          <w:sz w:val="28"/>
+          <w:szCs w:val="28"/>
+        </w:rPr>
+      </w:pPr>
+      <w:r>
+        <w:rPr>
+          <w:rFonts w:ascii="Calibri" w:eastAsia="Calibri" w:hAnsi="Calibri" w:cs="Calibri"/>
+          <w:sz w:val="28"/>
+          <w:szCs w:val="28"/>
+        </w:rPr>
+        <w:t>Установка рабочей точки каскада усиления с общим эмиттером</w:t>
+      </w:r>
+      <w:r>
+        <w:rPr>
+          <w:rFonts w:ascii="Calibri" w:eastAsia="Calibri" w:hAnsi="Calibri" w:cs="Calibri"/>
+          <w:sz w:val="28"/>
+          <w:szCs w:val="28"/>
+        </w:rPr>
+        <w:t xml:space="preserve"> </w:t>
+      </w:r>
+      <w:r>
+        <w:rPr>
+          <w:rFonts w:ascii="Calibri" w:eastAsia="Calibri" w:hAnsi="Calibri" w:cs="Calibri"/>
+          <w:sz w:val="28"/>
+          <w:szCs w:val="28"/>
+        </w:rPr>
+        <w:t>дополнительными элементами схемы</w:t>
+      </w:r>
+    </w:p>
+    <w:p>
+      <w:pPr>
+        <w:pStyle w:val="Default"/>
+        <w:rPr>
+          <w:sz w:val="28"/>
+          <w:szCs w:val="28"/>
+          <w:lang w:val="en-US"/>
+        </w:rPr>
+      </w:pPr>
+      <w:r>
+        <w:rPr>
+          <w:sz w:val="28"/>
+          <w:szCs w:val="28"/>
+          <w:lang w:val="en-US"/>
+        </w:rPr>
+        <w:t xml:space="preserve">Rb = (Ek – Ube) / Ib </w:t>
+      </w:r>
+    </w:p>
+    <w:p>
+      <w:pPr>
         <w:spacing w:line="240" w:lineRule="auto"/>
         <w:ind w:left="2124" w:hanging="2124"/>
         <w:rPr>
           <w:rFonts w:ascii="Calibri" w:eastAsia="Calibri" w:hAnsi="Calibri" w:cs="Calibri"/>
           <w:sz w:val="28"/>
           <w:szCs w:val="28"/>
+          <w:lang w:val="en-US"/>
+        </w:rPr>
+      </w:pPr>
+      <w:r>
+        <w:rPr>
+          <w:rFonts w:ascii="Calibri" w:eastAsia="Calibri" w:hAnsi="Calibri" w:cs="Calibri"/>
+          <w:sz w:val="28"/>
+          <w:szCs w:val="28"/>
+          <w:lang w:val="en-US"/>
+        </w:rPr>
+        <w:t xml:space="preserve">Ib = (Ik / Bf) = </w:t>
+      </w:r>
+      <w:r>
+        <w:rPr>
+          <w:rFonts w:ascii="Calibri" w:eastAsia="Calibri" w:hAnsi="Calibri" w:cs="Calibri"/>
+          <w:sz w:val="28"/>
+          <w:szCs w:val="28"/>
+          <w:lang w:val="en-US"/>
+        </w:rPr>
+        <w:t>32.624</w:t>
+      </w:r>
+      <w:r>
+        <w:rPr>
+          <w:rFonts w:ascii="Calibri" w:eastAsia="Calibri" w:hAnsi="Calibri" w:cs="Calibri"/>
+          <w:sz w:val="28"/>
+          <w:szCs w:val="28"/>
+          <w:lang w:val="en-US"/>
+        </w:rPr>
+        <w:t xml:space="preserve">mA / </w:t>
+      </w:r>
+      <w:r>
+        <w:rPr>
+          <w:rFonts w:ascii="Calibri" w:eastAsia="Calibri" w:hAnsi="Calibri" w:cs="Calibri"/>
+          <w:sz w:val="28"/>
+          <w:szCs w:val="28"/>
+          <w:lang w:val="en-US"/>
+        </w:rPr>
+        <w:t>65.526</w:t>
+      </w:r>
+      <w:r>
+        <w:rPr>
+          <w:rFonts w:ascii="Calibri" w:eastAsia="Calibri" w:hAnsi="Calibri" w:cs="Calibri"/>
+          <w:sz w:val="28"/>
+          <w:szCs w:val="28"/>
+          <w:lang w:val="en-US"/>
+        </w:rPr>
+        <w:t xml:space="preserve"> = 497.879u</w:t>
+      </w:r>
+      <w:r>
+        <w:rPr>
+          <w:rFonts w:ascii="Calibri" w:eastAsia="Calibri" w:hAnsi="Calibri" w:cs="Calibri"/>
+          <w:sz w:val="28"/>
+          <w:szCs w:val="28"/>
+          <w:lang w:val="en-US"/>
+        </w:rPr>
+        <w:t>A</w:t>
+      </w:r>
+    </w:p>
+    <w:p>
+      <w:pPr>
+        <w:spacing w:line="240" w:lineRule="auto"/>
+        <w:ind w:left="2124" w:hanging="2124"/>
+        <w:rPr>
+          <w:sz w:val="28"/>
+          <w:szCs w:val="28"/>
+          <w:lang w:val="en-US"/>
+        </w:rPr>
+      </w:pPr>
+      <w:r>
+        <w:rPr>
+          <w:sz w:val="28"/>
+          <w:szCs w:val="28"/>
+          <w:lang w:val="en-US"/>
+        </w:rPr>
+        <w:t>Ube = 638.204m</w:t>
+      </w:r>
+    </w:p>
+    <w:p>
+      <w:pPr>
+        <w:spacing w:line="240" w:lineRule="auto"/>
+        <w:rPr>
+          <w:sz w:val="28"/>
+          <w:szCs w:val="28"/>
+          <w:lang w:val="en-US"/>
+        </w:rPr>
+      </w:pPr>
+      <w:r>
+        <w:rPr>
+          <w:sz w:val="28"/>
+          <w:szCs w:val="28"/>
+          <w:lang w:val="en-US"/>
+        </w:rPr>
+        <w:t xml:space="preserve">Rb = (10 – </w:t>
+      </w:r>
+      <w:r>
+        <w:rPr>
+          <w:sz w:val="28"/>
+          <w:szCs w:val="28"/>
+          <w:lang w:val="en-US"/>
+        </w:rPr>
+        <w:t>0.</w:t>
+      </w:r>
+      <w:r>
+        <w:rPr>
+          <w:sz w:val="28"/>
+          <w:szCs w:val="28"/>
+          <w:lang w:val="en-US"/>
+        </w:rPr>
+        <w:t xml:space="preserve">638204) / </w:t>
+      </w:r>
+      <w:r>
+        <w:rPr>
+          <w:rFonts w:ascii="Calibri" w:eastAsia="Calibri" w:hAnsi="Calibri" w:cs="Calibri"/>
+          <w:sz w:val="28"/>
+          <w:szCs w:val="28"/>
+          <w:lang w:val="en-US"/>
+        </w:rPr>
+        <w:t>497.879</w:t>
+      </w:r>
+      <w:r>
+        <w:rPr>
+          <w:rFonts w:ascii="Calibri" w:eastAsia="Calibri" w:hAnsi="Calibri" w:cs="Calibri"/>
+          <w:sz w:val="28"/>
+          <w:szCs w:val="28"/>
+          <w:lang w:val="en-US"/>
+        </w:rPr>
+        <w:t>*10</w:t>
+      </w:r>
+      <w:r>
+        <w:rPr>
+          <w:rFonts w:ascii="Calibri" w:eastAsia="Calibri" w:hAnsi="Calibri" w:cs="Calibri"/>
+          <w:sz w:val="28"/>
+          <w:szCs w:val="28"/>
+          <w:lang w:val="en-US"/>
+        </w:rPr>
+        <w:t>^</w:t>
+      </w:r>
+      <w:r>
+        <w:rPr>
+          <w:rFonts w:ascii="Calibri" w:eastAsia="Calibri" w:hAnsi="Calibri" w:cs="Calibri"/>
+          <w:sz w:val="28"/>
+          <w:szCs w:val="28"/>
+          <w:lang w:val="en-US"/>
+        </w:rPr>
+        <w:t>(</w:t>
+      </w:r>
+      <w:r>
+        <w:rPr>
+          <w:rFonts w:ascii="Calibri" w:eastAsia="Calibri" w:hAnsi="Calibri" w:cs="Calibri"/>
+          <w:sz w:val="28"/>
+          <w:szCs w:val="28"/>
+          <w:lang w:val="en-US"/>
+        </w:rPr>
+        <w:t>-6</w:t>
+      </w:r>
+      <w:r>
+        <w:rPr>
+          <w:rFonts w:ascii="Calibri" w:eastAsia="Calibri" w:hAnsi="Calibri" w:cs="Calibri"/>
+          <w:sz w:val="28"/>
+          <w:szCs w:val="28"/>
+          <w:lang w:val="en-US"/>
+        </w:rPr>
+        <w:t>)</w:t>
+      </w:r>
+      <w:r>
+        <w:rPr>
+          <w:sz w:val="28"/>
+          <w:szCs w:val="28"/>
+          <w:lang w:val="en-US"/>
+        </w:rPr>
+        <w:t xml:space="preserve"> = 18803.356</w:t>
+      </w:r>
+    </w:p>
+    <w:p>
+      <w:pPr>
+        <w:spacing w:line="240" w:lineRule="auto"/>
+        <w:rPr>
+          <w:rFonts w:ascii="Calibri" w:eastAsia="Calibri" w:hAnsi="Calibri" w:cs="Calibri"/>
+          <w:sz w:val="28"/>
+          <w:szCs w:val="28"/>
+          <w:lang w:val="en-US"/>
+        </w:rPr>
+      </w:pPr>
+      <w:r>
+        <w:rPr>
+          <w:rFonts w:ascii="Calibri" w:eastAsia="Calibri" w:hAnsi="Calibri" w:cs="Calibri"/>
+          <w:sz w:val="28"/>
+          <w:szCs w:val="28"/>
+          <w:lang w:val="en-US"/>
+        </w:rPr>
+        <w:drawing>
+          <wp:inline distT="0" distB="0" distL="0" distR="0" wp14:anchorId="66EA2E4A" wp14:editId="655BE8EB">
+            <wp:extent cx="5940425" cy="3639820"/>
+            <wp:effectExtent l="0" t="0" r="0" b="0"/>
+            <wp:docPr id="36" name="Рисунок 36"/>
+            <wp:cNvGraphicFramePr>
+              <a:graphicFrameLocks xmlns:a="http://schemas.openxmlformats.org/drawingml/2006/main" noChangeAspect="1"/>
+            </wp:cNvGraphicFramePr>
+            <a:graphic xmlns:a="http://schemas.openxmlformats.org/drawingml/2006/main">
+              <a:graphicData uri="http://schemas.openxmlformats.org/drawingml/2006/picture">
+                <pic:pic xmlns:pic="http://schemas.openxmlformats.org/drawingml/2006/picture">
+                  <pic:nvPicPr>
+                    <pic:cNvPr id="1" name=""/>
+                    <pic:cNvPicPr/>
+                  </pic:nvPicPr>
+                  <pic:blipFill>
+                    <a:blip r:embed="rId14"/>
+                    <a:stretch>
+                      <a:fillRect/>
+                    </a:stretch>
+                  </pic:blipFill>
+                  <pic:spPr>
+                    <a:xfrm>
+                      <a:off x="0" y="0"/>
+                      <a:ext cx="5940425" cy="3639820"/>
+                    </a:xfrm>
+                    <a:prstGeom prst="rect">
+                      <a:avLst/>
+                    </a:prstGeom>
+                  </pic:spPr>
+                </pic:pic>
+              </a:graphicData>
+            </a:graphic>
+          </wp:inline>
+        </w:drawing>
+      </w:r>
+    </w:p>
+    <w:p>
+      <w:pPr>
+        <w:spacing w:line="240" w:lineRule="auto"/>
+        <w:rPr>
+          <w:rFonts w:ascii="Calibri" w:eastAsia="Calibri" w:hAnsi="Calibri" w:cs="Calibri"/>
+          <w:sz w:val="28"/>
+          <w:szCs w:val="28"/>
+          <w:lang w:val="en-US"/>
+        </w:rPr>
+      </w:pPr>
+      <w:r>
+        <w:rPr>
+          <w:rFonts w:ascii="Calibri" w:eastAsia="Calibri" w:hAnsi="Calibri" w:cs="Calibri"/>
+          <w:sz w:val="28"/>
+          <w:szCs w:val="28"/>
+          <w:lang w:val="en-US"/>
+        </w:rPr>
+        <w:t>Параметры к схеме</w:t>
+      </w:r>
+    </w:p>
+    <w:p>
+      <w:pPr>
+        <w:spacing w:line="240" w:lineRule="auto"/>
+        <w:rPr>
+          <w:rFonts w:ascii="Calibri" w:eastAsia="Calibri" w:hAnsi="Calibri" w:cs="Calibri"/>
+          <w:sz w:val="28"/>
+          <w:szCs w:val="28"/>
+          <w:lang w:val="en-US"/>
+        </w:rPr>
+      </w:pPr>
+      <w:r>
+        <w:rPr>
+          <w:noProof/>
+        </w:rPr>
+        <w:lastRenderedPageBreak/>
+        <w:drawing>
+          <wp:inline distT="0" distB="0" distL="0" distR="0" wp14:anchorId="6A97E298" wp14:editId="03DF3891">
+            <wp:extent cx="5940425" cy="2447290"/>
+            <wp:effectExtent l="0" t="0" r="0" b="0"/>
+            <wp:docPr id="37" name="Рисунок 37"/>
+            <wp:cNvGraphicFramePr>
+              <a:graphicFrameLocks xmlns:a="http://schemas.openxmlformats.org/drawingml/2006/main" noChangeAspect="1"/>
+            </wp:cNvGraphicFramePr>
+            <a:graphic xmlns:a="http://schemas.openxmlformats.org/drawingml/2006/main">
+              <a:graphicData uri="http://schemas.openxmlformats.org/drawingml/2006/picture">
+                <pic:pic xmlns:pic="http://schemas.openxmlformats.org/drawingml/2006/picture">
+                  <pic:nvPicPr>
+                    <pic:cNvPr id="1" name=""/>
+                    <pic:cNvPicPr/>
+                  </pic:nvPicPr>
+                  <pic:blipFill>
+                    <a:blip r:embed="rId15"/>
+                    <a:stretch>
+                      <a:fillRect/>
+                    </a:stretch>
+                  </pic:blipFill>
+                  <pic:spPr>
+                    <a:xfrm>
+                      <a:off x="0" y="0"/>
+                      <a:ext cx="5940425" cy="2447290"/>
+                    </a:xfrm>
+                    <a:prstGeom prst="rect">
+                      <a:avLst/>
+                    </a:prstGeom>
+                  </pic:spPr>
+                </pic:pic>
+              </a:graphicData>
+            </a:graphic>
+          </wp:inline>
+        </w:drawing>
+      </w:r>
+    </w:p>
+    <w:p>
+      <w:pPr>
+        <w:spacing w:line="240" w:lineRule="auto"/>
+        <w:rPr>
+          <w:rFonts w:ascii="Calibri" w:eastAsia="Calibri" w:hAnsi="Calibri" w:cs="Calibri"/>
+          <w:sz w:val="28"/>
+          <w:szCs w:val="28"/>
+          <w:lang w:val="en-US"/>
+        </w:rPr>
+      </w:pPr>
+      <w:r>
+        <w:rPr>
+          <w:rFonts w:ascii="Calibri" w:eastAsia="Calibri" w:hAnsi="Calibri" w:cs="Calibri"/>
+          <w:sz w:val="28"/>
+          <w:szCs w:val="28"/>
+          <w:lang w:val="en-US"/>
+        </w:rPr>
+        <w:drawing>
+          <wp:inline distT="0" distB="0" distL="0" distR="0" wp14:anchorId="4CA39B7B" wp14:editId="0C85D9E5">
+            <wp:extent cx="5940425" cy="2630805"/>
+            <wp:effectExtent l="0" t="0" r="0" b="0"/>
+            <wp:docPr id="38" name="Рисунок 38"/>
+            <wp:cNvGraphicFramePr>
+              <a:graphicFrameLocks xmlns:a="http://schemas.openxmlformats.org/drawingml/2006/main" noChangeAspect="1"/>
+            </wp:cNvGraphicFramePr>
+            <a:graphic xmlns:a="http://schemas.openxmlformats.org/drawingml/2006/main">
+              <a:graphicData uri="http://schemas.openxmlformats.org/drawingml/2006/picture">
+                <pic:pic xmlns:pic="http://schemas.openxmlformats.org/drawingml/2006/picture">
+                  <pic:nvPicPr>
+                    <pic:cNvPr id="1" name=""/>
+                    <pic:cNvPicPr/>
+                  </pic:nvPicPr>
+                  <pic:blipFill>
+                    <a:blip r:embed="rId16"/>
+                    <a:stretch>
+                      <a:fillRect/>
+                    </a:stretch>
+                  </pic:blipFill>
+                  <pic:spPr>
+                    <a:xfrm>
+                      <a:off x="0" y="0"/>
+                      <a:ext cx="5940425" cy="2630805"/>
+                    </a:xfrm>
+                    <a:prstGeom prst="rect">
+                      <a:avLst/>
+                    </a:prstGeom>
+                  </pic:spPr>
+                </pic:pic>
+              </a:graphicData>
+            </a:graphic>
+          </wp:inline>
+        </w:drawing>
+      </w:r>
+    </w:p>
+    <w:p>
+      <w:pPr>
+        <w:spacing w:line="240" w:lineRule="auto"/>
+        <w:rPr>
+          <w:rFonts w:eastAsia="Segoe UI Emoji" w:cs="Segoe UI Emoji"/>
+          <w:sz w:val="28"/>
+          <w:szCs w:val="28"/>
+          <w:lang w:val="en-US"/>
+        </w:rPr>
+      </w:pPr>
+      <w:r>
+        <w:rPr>
+          <w:rFonts w:ascii="Calibri" w:eastAsia="Calibri" w:hAnsi="Calibri" w:cs="Calibri"/>
+          <w:sz w:val="28"/>
+          <w:szCs w:val="28"/>
+          <w:lang w:val="en-US"/>
+        </w:rPr>
+        <w:t>Коэффициент усиления</w:t>
+      </w:r>
+      <w:r>
+        <w:rPr>
+          <w:rFonts w:ascii="Calibri" w:eastAsia="Segoe UI Emoji" w:hAnsi="Calibri" w:cs="Calibri"/>
+          <w:sz w:val="28"/>
+          <w:szCs w:val="28"/>
+        </w:rPr>
+        <w:t>: (6</w:t>
+      </w:r>
+      <w:r>
+        <w:rPr>
+          <w:rFonts w:ascii="Calibri" w:eastAsia="Segoe UI Emoji" w:hAnsi="Calibri" w:cs="Calibri"/>
+          <w:sz w:val="28"/>
+          <w:szCs w:val="28"/>
+          <w:lang w:val="en-US"/>
+        </w:rPr>
+        <w:t>.</w:t>
+      </w:r>
+      <w:r>
+        <w:rPr>
+          <w:rFonts w:ascii="Calibri" w:eastAsia="Segoe UI Emoji" w:hAnsi="Calibri" w:cs="Calibri"/>
+          <w:sz w:val="28"/>
+          <w:szCs w:val="28"/>
+          <w:lang w:val="en-US"/>
+        </w:rPr>
+        <w:t>5</w:t>
+      </w:r>
+      <w:r>
+        <w:rPr>
+          <w:rFonts w:ascii="Calibri" w:eastAsia="Segoe UI Emoji" w:hAnsi="Calibri" w:cs="Calibri"/>
+          <w:sz w:val="28"/>
+          <w:szCs w:val="28"/>
+        </w:rPr>
+        <w:t>-</w:t>
+      </w:r>
+      <w:r>
+        <w:rPr>
+          <w:rFonts w:ascii="Calibri" w:eastAsia="Segoe UI Emoji" w:hAnsi="Calibri" w:cs="Calibri"/>
+          <w:sz w:val="28"/>
+          <w:szCs w:val="28"/>
+          <w:lang w:val="en-US"/>
+        </w:rPr>
+        <w:t>2.5</w:t>
+      </w:r>
+      <w:r>
+        <w:rPr>
+          <w:rFonts w:eastAsia="Segoe UI Emoji" w:cs="Segoe UI Emoji"/>
+          <w:sz w:val="28"/>
+          <w:szCs w:val="28"/>
+        </w:rPr>
+        <w:t>)</w:t>
+      </w:r>
+      <w:r>
+        <w:rPr>
+          <w:rFonts w:eastAsia="Segoe UI Emoji" w:cs="Segoe UI Emoji"/>
+          <w:sz w:val="28"/>
+          <w:szCs w:val="28"/>
+          <w:lang w:val="en-US"/>
+        </w:rPr>
+        <w:t>/0.04=</w:t>
+      </w:r>
+      <w:r>
+        <w:rPr>
+          <w:rFonts w:eastAsia="Segoe UI Emoji" w:cs="Segoe UI Emoji"/>
+          <w:sz w:val="28"/>
+          <w:szCs w:val="28"/>
+          <w:lang w:val="en-US"/>
+        </w:rPr>
+        <w:t>100</w:t>
+      </w:r>
+    </w:p>
+    <w:p>
+      <w:pPr>
+        <w:spacing w:line="240" w:lineRule="auto"/>
+        <w:rPr>
+          <w:rFonts w:eastAsia="Calibri" w:cs="Calibri"/>
+          <w:sz w:val="28"/>
+          <w:szCs w:val="28"/>
+        </w:rPr>
+      </w:pPr>
+      <w:r>
+        <w:rPr>
+          <w:rFonts w:eastAsia="Calibri" w:cs="Calibri"/>
+          <w:sz w:val="28"/>
+          <w:szCs w:val="28"/>
+        </w:rPr>
+        <w:t>Повторяем расчет для схемы с делителем напряжения, приняв ток делителя в 10 раз больше тока базы:</w:t>
+      </w:r>
+    </w:p>
+    <w:p>
+      <w:pPr>
+        <w:spacing w:line="240" w:lineRule="auto"/>
+        <w:rPr>
+          <w:rFonts w:eastAsia="Calibri" w:cs="Calibri"/>
+          <w:sz w:val="28"/>
+          <w:szCs w:val="28"/>
+        </w:rPr>
+      </w:pPr>
+      <w:r>
+        <w:rPr>
+          <w:rFonts w:eastAsia="Calibri" w:cs="Calibri"/>
+          <w:sz w:val="28"/>
+          <w:szCs w:val="28"/>
+        </w:rPr>
+        <w:t xml:space="preserve">Ube = </w:t>
+      </w:r>
+      <w:r>
+        <w:rPr>
+          <w:rFonts w:eastAsia="Calibri" w:cs="Calibri"/>
+          <w:sz w:val="28"/>
+          <w:szCs w:val="28"/>
+        </w:rPr>
+        <w:t>1</w:t>
+      </w:r>
+      <w:r>
+        <w:rPr>
+          <w:rFonts w:eastAsia="Calibri" w:cs="Calibri"/>
+          <w:sz w:val="28"/>
+          <w:szCs w:val="28"/>
+        </w:rPr>
+        <w:t xml:space="preserve"> В</w:t>
+      </w:r>
+    </w:p>
+    <w:p>
+      <w:pPr>
+        <w:spacing w:line="240" w:lineRule="auto"/>
+        <w:rPr>
+          <w:rFonts w:eastAsia="Calibri" w:cs="Calibri"/>
+          <w:sz w:val="28"/>
+          <w:szCs w:val="28"/>
+          <w:lang w:val="en-US"/>
+        </w:rPr>
+      </w:pPr>
+      <w:r>
+        <w:rPr>
+          <w:rFonts w:eastAsia="Calibri" w:cs="Calibri"/>
+          <w:sz w:val="28"/>
+          <w:szCs w:val="28"/>
+          <w:lang w:val="en-US"/>
+        </w:rPr>
+        <w:t>Rb/R1=(Ek-Ube)/Ube=(10-1)/1=9</w:t>
+      </w:r>
+    </w:p>
+    <w:p>
+      <w:pPr>
+        <w:spacing w:line="240" w:lineRule="auto"/>
+        <w:rPr>
+          <w:rFonts w:eastAsia="Calibri" w:cs="Calibri"/>
+          <w:sz w:val="28"/>
+          <w:szCs w:val="28"/>
+          <w:lang w:val="en-US"/>
+        </w:rPr>
+      </w:pPr>
+      <w:r>
+        <w:rPr>
+          <w:rFonts w:eastAsia="Calibri" w:cs="Calibri"/>
+          <w:sz w:val="28"/>
+          <w:szCs w:val="28"/>
+        </w:rPr>
+        <w:t>Система уравнений:</w:t>
+      </w:r>
+      <m:oMath>
+        <m:d>
+          <m:dPr>
+            <m:begChr m:val="{"/>
+            <m:endChr m:val=""/>
+            <m:ctrlPr>
+              <w:rPr>
+                <w:rFonts w:ascii="Cambria Math" w:eastAsia="Calibri" w:hAnsi="Cambria Math" w:cs="Calibri"/>
+                <w:i/>
+                <w:sz w:val="28"/>
+                <w:szCs w:val="28"/>
+                <w:lang w:val="en-US"/>
+              </w:rPr>
+            </m:ctrlPr>
+          </m:dPr>
+          <m:e>
+            <m:eqArr>
+              <m:eqArrPr>
+                <m:ctrlPr>
+                  <w:rPr>
+                    <w:rFonts w:ascii="Cambria Math" w:eastAsia="Calibri" w:hAnsi="Cambria Math" w:cs="Calibri"/>
+                    <w:i/>
+                    <w:sz w:val="28"/>
+                    <w:szCs w:val="28"/>
+                    <w:lang w:val="en-US"/>
+                  </w:rPr>
+                </m:ctrlPr>
+              </m:eqArrPr>
+              <m:e>
+                <m:f>
+                  <m:fPr>
+                    <m:ctrlPr>
+                      <w:rPr>
+                        <w:rFonts w:ascii="Cambria Math" w:eastAsia="Calibri" w:hAnsi="Cambria Math" w:cs="Calibri"/>
+                        <w:i/>
+                        <w:sz w:val="28"/>
+                        <w:szCs w:val="28"/>
+                        <w:lang w:val="en-US"/>
+                      </w:rPr>
+                    </m:ctrlPr>
+                  </m:fPr>
+                  <m:num>
+                    <m:r>
+                      <w:rPr>
+                        <w:rFonts w:ascii="Cambria Math" w:eastAsia="Calibri" w:hAnsi="Cambria Math" w:cs="Calibri"/>
+                        <w:sz w:val="28"/>
+                        <w:szCs w:val="28"/>
+                        <w:lang w:val="en-US"/>
+                      </w:rPr>
+                      <m:t>Ek</m:t>
+                    </m:r>
+                  </m:num>
+                  <m:den>
+                    <m:sSub>
+                      <m:sSubPr>
+                        <m:ctrlPr>
+                          <w:rPr>
+                            <w:rFonts w:ascii="Cambria Math" w:eastAsia="Calibri" w:hAnsi="Cambria Math" w:cs="Calibri"/>
+                            <w:i/>
+                            <w:sz w:val="28"/>
+                            <w:szCs w:val="28"/>
+                            <w:lang w:val="en-US"/>
+                          </w:rPr>
+                        </m:ctrlPr>
+                      </m:sSubPr>
+                      <m:e>
+                        <m:r>
+                          <w:rPr>
+                            <w:rFonts w:ascii="Cambria Math" w:eastAsia="Calibri" w:hAnsi="Cambria Math" w:cs="Calibri"/>
+                            <w:sz w:val="28"/>
+                            <w:szCs w:val="28"/>
+                            <w:lang w:val="en-US"/>
+                          </w:rPr>
+                          <m:t>R</m:t>
+                        </m:r>
+                      </m:e>
+                      <m:sub>
+                        <m:r>
+                          <w:rPr>
+                            <w:rFonts w:ascii="Cambria Math" w:eastAsia="Calibri" w:hAnsi="Cambria Math" w:cs="Calibri"/>
+                            <w:sz w:val="28"/>
+                            <w:szCs w:val="28"/>
+                            <w:lang w:val="en-US"/>
+                          </w:rPr>
+                          <m:t>b</m:t>
+                        </m:r>
+                      </m:sub>
+                    </m:sSub>
+                    <m:r>
+                      <w:rPr>
+                        <w:rFonts w:ascii="Cambria Math" w:eastAsia="Calibri" w:hAnsi="Cambria Math" w:cs="Calibri"/>
+                        <w:sz w:val="28"/>
+                        <w:szCs w:val="28"/>
+                        <w:lang w:val="en-US"/>
+                      </w:rPr>
+                      <m:t>+</m:t>
+                    </m:r>
+                    <m:sSub>
+                      <m:sSubPr>
+                        <m:ctrlPr>
+                          <w:rPr>
+                            <w:rFonts w:ascii="Cambria Math" w:eastAsia="Calibri" w:hAnsi="Cambria Math" w:cs="Calibri"/>
+                            <w:i/>
+                            <w:sz w:val="28"/>
+                            <w:szCs w:val="28"/>
+                            <w:lang w:val="en-US"/>
+                          </w:rPr>
+                        </m:ctrlPr>
+                      </m:sSubPr>
+                      <m:e>
+                        <m:r>
+                          <w:rPr>
+                            <w:rFonts w:ascii="Cambria Math" w:eastAsia="Calibri" w:hAnsi="Cambria Math" w:cs="Calibri"/>
+                            <w:sz w:val="28"/>
+                            <w:szCs w:val="28"/>
+                            <w:lang w:val="en-US"/>
+                          </w:rPr>
+                          <m:t>R</m:t>
+                        </m:r>
+                      </m:e>
+                      <m:sub>
+                        <m:r>
+                          <w:rPr>
+                            <w:rFonts w:ascii="Cambria Math" w:eastAsia="Calibri" w:hAnsi="Cambria Math" w:cs="Calibri"/>
+                            <w:sz w:val="28"/>
+                            <w:szCs w:val="28"/>
+                            <w:lang w:val="en-US"/>
+                          </w:rPr>
+                          <m:t>1</m:t>
+                        </m:r>
+                      </m:sub>
+                    </m:sSub>
+                  </m:den>
+                </m:f>
+                <m:r>
+                  <w:rPr>
+                    <w:rFonts w:ascii="Cambria Math" w:eastAsia="Calibri" w:hAnsi="Cambria Math" w:cs="Calibri"/>
+                    <w:sz w:val="28"/>
+                    <w:szCs w:val="28"/>
+                    <w:lang w:val="en-US"/>
+                  </w:rPr>
+                  <m:t>=10*</m:t>
+                </m:r>
+                <m:sSub>
+                  <m:sSubPr>
+                    <m:ctrlPr>
+                      <w:rPr>
+                        <w:rFonts w:ascii="Cambria Math" w:eastAsia="Calibri" w:hAnsi="Cambria Math" w:cs="Calibri"/>
+                        <w:i/>
+                        <w:sz w:val="28"/>
+                        <w:szCs w:val="28"/>
+                        <w:lang w:val="en-US"/>
+                      </w:rPr>
+                    </m:ctrlPr>
+                  </m:sSubPr>
+                  <m:e>
+                    <m:r>
+                      <w:rPr>
+                        <w:rFonts w:ascii="Cambria Math" w:eastAsia="Calibri" w:hAnsi="Cambria Math" w:cs="Calibri"/>
+                        <w:sz w:val="28"/>
+                        <w:szCs w:val="28"/>
+                        <w:lang w:val="en-US"/>
+                      </w:rPr>
+                      <m:t>I</m:t>
+                    </m:r>
+                  </m:e>
+                  <m:sub>
+                    <m:r>
+                      <w:rPr>
+                        <w:rFonts w:ascii="Cambria Math" w:eastAsia="Calibri" w:hAnsi="Cambria Math" w:cs="Calibri"/>
+                        <w:sz w:val="28"/>
+                        <w:szCs w:val="28"/>
+                        <w:lang w:val="en-US"/>
+                      </w:rPr>
+                      <m:t>b</m:t>
+                    </m:r>
+                  </m:sub>
+                </m:sSub>
+              </m:e>
+              <m:e>
+                <m:f>
+                  <m:fPr>
+                    <m:ctrlPr>
+                      <w:rPr>
+                        <w:rFonts w:ascii="Cambria Math" w:eastAsia="Calibri" w:hAnsi="Cambria Math" w:cs="Calibri"/>
+                        <w:i/>
+                        <w:sz w:val="28"/>
+                        <w:szCs w:val="28"/>
+                        <w:lang w:val="en-US"/>
+                      </w:rPr>
+                    </m:ctrlPr>
+                  </m:fPr>
+                  <m:num>
+                    <m:sSub>
+                      <m:sSubPr>
+                        <m:ctrlPr>
+                          <w:rPr>
+                            <w:rFonts w:ascii="Cambria Math" w:eastAsia="Calibri" w:hAnsi="Cambria Math" w:cs="Calibri"/>
+                            <w:i/>
+                            <w:sz w:val="28"/>
+                            <w:szCs w:val="28"/>
+                            <w:lang w:val="en-US"/>
+                          </w:rPr>
+                        </m:ctrlPr>
+                      </m:sSubPr>
+                      <m:e>
+                        <m:r>
+                          <w:rPr>
+                            <w:rFonts w:ascii="Cambria Math" w:eastAsia="Calibri" w:hAnsi="Cambria Math" w:cs="Calibri"/>
+                            <w:sz w:val="28"/>
+                            <w:szCs w:val="28"/>
+                            <w:lang w:val="en-US"/>
+                          </w:rPr>
+                          <m:t>R</m:t>
+                        </m:r>
+                      </m:e>
+                      <m:sub>
+                        <m:r>
+                          <w:rPr>
+                            <w:rFonts w:ascii="Cambria Math" w:eastAsia="Calibri" w:hAnsi="Cambria Math" w:cs="Calibri"/>
+                            <w:sz w:val="28"/>
+                            <w:szCs w:val="28"/>
+                            <w:lang w:val="en-US"/>
+                          </w:rPr>
+                          <m:t>b</m:t>
+                        </m:r>
+                      </m:sub>
+                    </m:sSub>
+                  </m:num>
+                  <m:den>
+                    <m:sSub>
+                      <m:sSubPr>
+                        <m:ctrlPr>
+                          <w:rPr>
+                            <w:rFonts w:ascii="Cambria Math" w:eastAsia="Calibri" w:hAnsi="Cambria Math" w:cs="Calibri"/>
+                            <w:i/>
+                            <w:sz w:val="28"/>
+                            <w:szCs w:val="28"/>
+                            <w:lang w:val="en-US"/>
+                          </w:rPr>
+                        </m:ctrlPr>
+                      </m:sSubPr>
+                      <m:e>
+                        <m:r>
+                          <w:rPr>
+                            <w:rFonts w:ascii="Cambria Math" w:eastAsia="Calibri" w:hAnsi="Cambria Math" w:cs="Calibri"/>
+                            <w:sz w:val="28"/>
+                            <w:szCs w:val="28"/>
+                            <w:lang w:val="en-US"/>
+                          </w:rPr>
+                          <m:t>R</m:t>
+                        </m:r>
+                      </m:e>
+                      <m:sub>
+                        <m:r>
+                          <w:rPr>
+                            <w:rFonts w:ascii="Cambria Math" w:eastAsia="Calibri" w:hAnsi="Cambria Math" w:cs="Calibri"/>
+                            <w:sz w:val="28"/>
+                            <w:szCs w:val="28"/>
+                            <w:lang w:val="en-US"/>
+                          </w:rPr>
+                          <m:t>1</m:t>
+                        </m:r>
+                      </m:sub>
+                    </m:sSub>
+                  </m:den>
+                </m:f>
+                <m:r>
+                  <w:rPr>
+                    <w:rFonts w:ascii="Cambria Math" w:eastAsia="Calibri" w:hAnsi="Cambria Math" w:cs="Calibri"/>
+                    <w:sz w:val="28"/>
+                    <w:szCs w:val="28"/>
+                    <w:lang w:val="en-US"/>
+                  </w:rPr>
+                  <m:t>=9</m:t>
+                </m:r>
+              </m:e>
+            </m:eqArr>
+          </m:e>
+        </m:d>
+      </m:oMath>
+    </w:p>
+    <w:p>
+      <w:pPr>
+        <w:spacing w:line="240" w:lineRule="auto"/>
+        <w:rPr>
+          <w:rFonts w:eastAsia="Calibri" w:cs="Calibri"/>
+          <w:sz w:val="28"/>
+          <w:szCs w:val="28"/>
+          <w:lang w:val="en-US"/>
+        </w:rPr>
+      </w:pPr>
+      <w:r>
+        <w:rPr>
+          <w:rFonts w:eastAsia="Calibri" w:cs="Calibri"/>
+          <w:sz w:val="28"/>
+          <w:szCs w:val="28"/>
+        </w:rPr>
+        <w:t>Получим:</w:t>
+      </w:r>
+    </w:p>
+    <w:p>
+      <w:pPr>
+        <w:spacing w:line="240" w:lineRule="auto"/>
+        <w:rPr>
+          <w:rFonts w:eastAsia="Calibri" w:cs="Calibri"/>
+          <w:sz w:val="28"/>
+          <w:szCs w:val="28"/>
+          <w:lang w:val="en-US"/>
+        </w:rPr>
+      </w:pPr>
+      <w:r>
+        <w:rPr>
+          <w:rFonts w:eastAsia="Calibri" w:cs="Calibri"/>
+          <w:sz w:val="28"/>
+          <w:szCs w:val="28"/>
+          <w:lang w:val="en-US"/>
+        </w:rPr>
+        <w:t>Rb=</w:t>
+      </w:r>
+      <w:r>
+        <w:rPr>
+          <w:rFonts w:eastAsia="Calibri" w:cs="Calibri"/>
+          <w:sz w:val="28"/>
+          <w:szCs w:val="28"/>
+          <w:lang w:val="en-US"/>
+        </w:rPr>
+        <w:t>1807.668</w:t>
+      </w:r>
+    </w:p>
+    <w:p>
+      <w:pPr>
+        <w:spacing w:line="240" w:lineRule="auto"/>
+        <w:rPr>
+          <w:rFonts w:eastAsia="Calibri" w:cs="Calibri"/>
+          <w:sz w:val="28"/>
+          <w:szCs w:val="28"/>
+        </w:rPr>
+      </w:pPr>
+      <w:r>
+        <w:rPr>
+          <w:rFonts w:eastAsia="Calibri" w:cs="Calibri"/>
+          <w:sz w:val="28"/>
+          <w:szCs w:val="28"/>
+          <w:lang w:val="en-US"/>
+        </w:rPr>
+        <w:t>R1=</w:t>
+      </w:r>
+      <w:r>
+        <w:rPr>
+          <w:rFonts w:eastAsia="Calibri" w:cs="Calibri"/>
+          <w:sz w:val="28"/>
+          <w:szCs w:val="28"/>
+          <w:lang w:val="en-US"/>
+        </w:rPr>
+        <w:t>200.852</w:t>
+      </w:r>
+    </w:p>
+    <w:p>
+      <w:pPr>
+        <w:spacing w:line="240" w:lineRule="auto"/>
+        <w:rPr>
+          <w:sz w:val="27"/>
+          <w:szCs w:val="27"/>
+        </w:rPr>
+      </w:pPr>
+      <w:r>
+        <w:rPr>
+          <w:sz w:val="27"/>
+          <w:szCs w:val="27"/>
+        </w:rPr>
+        <w:t>С нагрузочным резистором</w:t>
+      </w:r>
+    </w:p>
+    <w:p>
+      <w:pPr>
+        <w:spacing w:line="240" w:lineRule="auto"/>
+        <w:rPr>
+          <w:rFonts w:eastAsia="Calibri" w:cs="Calibri"/>
+          <w:sz w:val="28"/>
+          <w:szCs w:val="28"/>
+        </w:rPr>
+      </w:pPr>
+      <w:r>
+        <w:rPr>
+          <w:rFonts w:eastAsia="Calibri" w:cs="Calibri"/>
+          <w:sz w:val="28"/>
+          <w:szCs w:val="28"/>
+        </w:rPr>
+        <w:lastRenderedPageBreak/>
+        <w:drawing>
+          <wp:inline distT="0" distB="0" distL="0" distR="0" wp14:anchorId="6642E850" wp14:editId="2FD73BD3">
+            <wp:extent cx="4882029" cy="2976847"/>
+            <wp:effectExtent l="0" t="0" r="0" b="0"/>
+            <wp:docPr id="39" name="Рисунок 39"/>
+            <wp:cNvGraphicFramePr>
+              <a:graphicFrameLocks xmlns:a="http://schemas.openxmlformats.org/drawingml/2006/main" noChangeAspect="1"/>
+            </wp:cNvGraphicFramePr>
+            <a:graphic xmlns:a="http://schemas.openxmlformats.org/drawingml/2006/main">
+              <a:graphicData uri="http://schemas.openxmlformats.org/drawingml/2006/picture">
+                <pic:pic xmlns:pic="http://schemas.openxmlformats.org/drawingml/2006/picture">
+                  <pic:nvPicPr>
+                    <pic:cNvPr id="1" name=""/>
+                    <pic:cNvPicPr/>
+                  </pic:nvPicPr>
+                  <pic:blipFill>
+                    <a:blip r:embed="rId17"/>
+                    <a:stretch>
+                      <a:fillRect/>
+                    </a:stretch>
+                  </pic:blipFill>
+                  <pic:spPr>
+                    <a:xfrm>
+                      <a:off x="0" y="0"/>
+                      <a:ext cx="4882029" cy="2976847"/>
+                    </a:xfrm>
+                    <a:prstGeom prst="rect">
+                      <a:avLst/>
+                    </a:prstGeom>
+                  </pic:spPr>
+                </pic:pic>
+              </a:graphicData>
+            </a:graphic>
+          </wp:inline>
+        </w:drawing>
+      </w:r>
+    </w:p>
+    <w:p>
+      <w:pPr>
+        <w:spacing w:line="240" w:lineRule="auto"/>
+        <w:rPr>
+          <w:rFonts w:eastAsia="Calibri" w:cs="Calibri"/>
+          <w:sz w:val="28"/>
+          <w:szCs w:val="28"/>
+        </w:rPr>
+      </w:pPr>
+    </w:p>
+    <w:p>
+      <w:pPr>
+        <w:spacing w:line="240" w:lineRule="auto"/>
+        <w:rPr>
+          <w:sz w:val="23"/>
+          <w:szCs w:val="23"/>
+          <w:lang w:val="en-US"/>
+        </w:rPr>
+      </w:pPr>
+      <w:r>
+        <w:rPr>
+          <w:sz w:val="23"/>
+          <w:szCs w:val="23"/>
+        </w:rPr>
+        <w:t>Коэффициент усиления:</w:t>
+      </w:r>
+      <w:r>
+        <w:rPr>
+          <w:sz w:val="23"/>
+          <w:szCs w:val="23"/>
+        </w:rPr>
+        <w:t xml:space="preserve"> (</w:t>
+      </w:r>
+      <w:r>
+        <w:rPr>
+          <w:sz w:val="23"/>
+          <w:szCs w:val="23"/>
+          <w:lang w:val="en-US"/>
+        </w:rPr>
+        <w:t>5.2-</w:t>
+      </w:r>
+      <w:r>
+        <w:rPr>
+          <w:sz w:val="23"/>
+          <w:szCs w:val="23"/>
+        </w:rPr>
+        <w:t>625</w:t>
+      </w:r>
+      <w:r>
+        <w:rPr>
+          <w:sz w:val="23"/>
+          <w:szCs w:val="23"/>
+          <w:lang w:val="en-US"/>
+        </w:rPr>
+        <w:t>m</w:t>
+      </w:r>
+      <w:r>
+        <w:rPr>
+          <w:sz w:val="23"/>
+          <w:szCs w:val="23"/>
+        </w:rPr>
+        <w:t>)</w:t>
+      </w:r>
+      <w:r>
+        <w:rPr>
+          <w:sz w:val="23"/>
+          <w:szCs w:val="23"/>
+        </w:rPr>
+        <w:t>/0.04</w:t>
+      </w:r>
+      <w:r>
+        <w:rPr>
+          <w:sz w:val="23"/>
+          <w:szCs w:val="23"/>
+          <w:lang w:val="en-US"/>
+        </w:rPr>
+        <w:t>=</w:t>
+      </w:r>
+      <w:r>
+        <w:rPr>
+          <w:sz w:val="23"/>
+          <w:szCs w:val="23"/>
+          <w:lang w:val="en-US"/>
+        </w:rPr>
+        <w:t>114.375</w:t>
+      </w:r>
+    </w:p>
+    <w:p>
+      <w:pPr>
+        <w:spacing w:line="240" w:lineRule="auto"/>
+        <w:rPr>
+          <w:rFonts w:eastAsia="Calibri" w:cs="Calibri"/>
+          <w:sz w:val="28"/>
+          <w:szCs w:val="28"/>
+          <w:lang w:val="en-US"/>
         </w:rPr>
       </w:pPr>
     </w:p>
@@ -1850,6 +3025,22 @@
       <w:color w:val="808080"/>
     </w:rPr>
   </w:style>
+  <w:style w:type="paragraph" w:customStyle="1" w:styleId="Default">
+    <w:name w:val="Default"/>
+    <w:rsid w:val="00636840"/>
+    <w:pPr>
+      <w:autoSpaceDE w:val="0"/>
+      <w:autoSpaceDN w:val="0"/>
+      <w:adjustRightInd w:val="0"/>
+      <w:spacing w:after="0" w:line="240" w:lineRule="auto"/>
+    </w:pPr>
+    <w:rPr>
+      <w:rFonts w:ascii="Times New Roman" w:hAnsi="Times New Roman" w:cs="Times New Roman"/>
+      <w:color w:val="000000"/>
+      <w:sz w:val="24"/>
+      <w:szCs w:val="24"/>
+    </w:rPr>
+  </w:style>
 </w:styles>
 </file>
 

</xml_diff>

<commit_message>
Removed some mistakes in lab5 exp2
</commit_message>
<xml_diff>
--- a/4 term/Electronics/lab5/Петраков РК6-46Б.docx
+++ b/4 term/Electronics/lab5/Петраков РК6-46Б.docx
@@ -476,14 +476,46 @@
           <w:rFonts w:ascii="Calibri" w:eastAsia="Calibri" w:hAnsi="Calibri" w:cs="Calibri"/>
           <w:sz w:val="28"/>
         </w:rPr>
-        <w:t xml:space="preserve">Цель работы: </w:t>
+        <w:t>Цель работы</w:t>
+      </w:r>
+      <w:proofErr w:type="gramStart"/>
+      <w:r>
+        <w:rPr>
+          <w:rFonts w:ascii="Calibri" w:eastAsia="Calibri" w:hAnsi="Calibri" w:cs="Calibri"/>
+          <w:sz w:val="28"/>
+        </w:rPr>
+        <w:t xml:space="preserve">: </w:t>
       </w:r>
       <w:r>
         <w:rPr>
           <w:sz w:val="23"/>
           <w:szCs w:val="23"/>
         </w:rPr>
-        <w:t>Получить навыки в использовании базовых возможностей программы Microcap и знания при исследовании и настройке усилительных и ключевых устройств на биполярных и полевых транзисторах.</w:t>
+        <w:t>Получить</w:t>
+      </w:r>
+      <w:proofErr w:type="gramEnd"/>
+      <w:r>
+        <w:rPr>
+          <w:sz w:val="23"/>
+          <w:szCs w:val="23"/>
+        </w:rPr>
+        <w:t xml:space="preserve"> навыки в использовании базовых возможностей программы </w:t>
+      </w:r>
+      <w:proofErr w:type="spellStart"/>
+      <w:r>
+        <w:rPr>
+          <w:sz w:val="23"/>
+          <w:szCs w:val="23"/>
+        </w:rPr>
+        <w:t>Microcap</w:t>
+      </w:r>
+      <w:proofErr w:type="spellEnd"/>
+      <w:r>
+        <w:rPr>
+          <w:sz w:val="23"/>
+          <w:szCs w:val="23"/>
+        </w:rPr>
+        <w:t xml:space="preserve"> и знания при исследовании и настройке усилительных и ключевых устройств на биполярных и полевых транзисторах.</w:t>
       </w:r>
     </w:p>
     <w:p>
@@ -726,7 +758,23 @@
           <w:sz w:val="28"/>
           <w:szCs w:val="28"/>
         </w:rPr>
-        <w:t>На выходной ВАХ в соответствии с моим вариантом (Rk=</w:t>
+        <w:t>На выходной ВАХ в соответствии с моим вариантом (</w:t>
+      </w:r>
+      <w:proofErr w:type="spellStart"/>
+      <w:r>
+        <w:rPr>
+          <w:sz w:val="28"/>
+          <w:szCs w:val="28"/>
+        </w:rPr>
+        <w:t>Rk</w:t>
+      </w:r>
+      <w:proofErr w:type="spellEnd"/>
+      <w:r>
+        <w:rPr>
+          <w:sz w:val="28"/>
+          <w:szCs w:val="28"/>
+        </w:rPr>
+        <w:t>=</w:t>
       </w:r>
       <w:r>
         <w:rPr>
@@ -740,7 +788,39 @@
           <w:sz w:val="28"/>
           <w:szCs w:val="28"/>
         </w:rPr>
-        <w:t xml:space="preserve"> Om, Ek=10 B) построим нагрузочную прямую (по координатам {0, </w:t>
+        <w:t xml:space="preserve"> </w:t>
+      </w:r>
+      <w:proofErr w:type="spellStart"/>
+      <w:r>
+        <w:rPr>
+          <w:sz w:val="28"/>
+          <w:szCs w:val="28"/>
+        </w:rPr>
+        <w:t>Om</w:t>
+      </w:r>
+      <w:proofErr w:type="spellEnd"/>
+      <w:r>
+        <w:rPr>
+          <w:sz w:val="28"/>
+          <w:szCs w:val="28"/>
+        </w:rPr>
+        <w:t xml:space="preserve">, </w:t>
+      </w:r>
+      <w:proofErr w:type="spellStart"/>
+      <w:r>
+        <w:rPr>
+          <w:sz w:val="28"/>
+          <w:szCs w:val="28"/>
+        </w:rPr>
+        <w:t>Ek</w:t>
+      </w:r>
+      <w:proofErr w:type="spellEnd"/>
+      <w:r>
+        <w:rPr>
+          <w:sz w:val="28"/>
+          <w:szCs w:val="28"/>
+        </w:rPr>
+        <w:t xml:space="preserve">=10 B) построим нагрузочную прямую (по координатам {0, </w:t>
       </w:r>
       <w:r>
         <w:rPr>
@@ -835,14 +915,25 @@
           <w:lang w:val="en-US"/>
         </w:rPr>
       </w:pPr>
-      <w:r>
-        <w:rPr>
-          <w:rFonts w:ascii="Calibri" w:eastAsia="Calibri" w:hAnsi="Calibri" w:cs="Calibri"/>
-          <w:sz w:val="28"/>
-          <w:szCs w:val="28"/>
-          <w:lang w:val="en-US"/>
-        </w:rPr>
-        <w:t>Upt=4.436</w:t>
+      <w:proofErr w:type="spellStart"/>
+      <w:r>
+        <w:rPr>
+          <w:rFonts w:ascii="Calibri" w:eastAsia="Calibri" w:hAnsi="Calibri" w:cs="Calibri"/>
+          <w:sz w:val="28"/>
+          <w:szCs w:val="28"/>
+          <w:lang w:val="en-US"/>
+        </w:rPr>
+        <w:t>Upt</w:t>
+      </w:r>
+      <w:proofErr w:type="spellEnd"/>
+      <w:r>
+        <w:rPr>
+          <w:rFonts w:ascii="Calibri" w:eastAsia="Calibri" w:hAnsi="Calibri" w:cs="Calibri"/>
+          <w:sz w:val="28"/>
+          <w:szCs w:val="28"/>
+          <w:lang w:val="en-US"/>
+        </w:rPr>
+        <w:t>=4.436</w:t>
       </w:r>
     </w:p>
     <w:p>
@@ -855,14 +946,25 @@
           <w:lang w:val="en-US"/>
         </w:rPr>
       </w:pPr>
-      <w:r>
-        <w:rPr>
-          <w:rFonts w:ascii="Calibri" w:eastAsia="Calibri" w:hAnsi="Calibri" w:cs="Calibri"/>
-          <w:sz w:val="28"/>
-          <w:szCs w:val="28"/>
-          <w:lang w:val="en-US"/>
-        </w:rPr>
-        <w:t>Ik=32.624m</w:t>
+      <w:proofErr w:type="spellStart"/>
+      <w:r>
+        <w:rPr>
+          <w:rFonts w:ascii="Calibri" w:eastAsia="Calibri" w:hAnsi="Calibri" w:cs="Calibri"/>
+          <w:sz w:val="28"/>
+          <w:szCs w:val="28"/>
+          <w:lang w:val="en-US"/>
+        </w:rPr>
+        <w:t>Ik</w:t>
+      </w:r>
+      <w:proofErr w:type="spellEnd"/>
+      <w:r>
+        <w:rPr>
+          <w:rFonts w:ascii="Calibri" w:eastAsia="Calibri" w:hAnsi="Calibri" w:cs="Calibri"/>
+          <w:sz w:val="28"/>
+          <w:szCs w:val="28"/>
+          <w:lang w:val="en-US"/>
+        </w:rPr>
+        <w:t>=32.624m</w:t>
       </w:r>
     </w:p>
     <w:p>
@@ -929,14 +1031,45 @@
           <w:lang w:val="en-US"/>
         </w:rPr>
       </w:pPr>
-      <w:r>
-        <w:rPr>
-          <w:rFonts w:ascii="Calibri" w:eastAsia="Calibri" w:hAnsi="Calibri" w:cs="Calibri"/>
-          <w:sz w:val="28"/>
-          <w:szCs w:val="28"/>
-          <w:lang w:val="en-US"/>
-        </w:rPr>
-        <w:t xml:space="preserve">Ib = (Ik / Bf) = </w:t>
+      <w:proofErr w:type="spellStart"/>
+      <w:r>
+        <w:rPr>
+          <w:rFonts w:ascii="Calibri" w:eastAsia="Calibri" w:hAnsi="Calibri" w:cs="Calibri"/>
+          <w:sz w:val="28"/>
+          <w:szCs w:val="28"/>
+          <w:lang w:val="en-US"/>
+        </w:rPr>
+        <w:t>Ib</w:t>
+      </w:r>
+      <w:proofErr w:type="spellEnd"/>
+      <w:r>
+        <w:rPr>
+          <w:rFonts w:ascii="Calibri" w:eastAsia="Calibri" w:hAnsi="Calibri" w:cs="Calibri"/>
+          <w:sz w:val="28"/>
+          <w:szCs w:val="28"/>
+          <w:lang w:val="en-US"/>
+        </w:rPr>
+        <w:t xml:space="preserve"> = (</w:t>
+      </w:r>
+      <w:proofErr w:type="spellStart"/>
+      <w:r>
+        <w:rPr>
+          <w:rFonts w:ascii="Calibri" w:eastAsia="Calibri" w:hAnsi="Calibri" w:cs="Calibri"/>
+          <w:sz w:val="28"/>
+          <w:szCs w:val="28"/>
+          <w:lang w:val="en-US"/>
+        </w:rPr>
+        <w:t>Ik</w:t>
+      </w:r>
+      <w:proofErr w:type="spellEnd"/>
+      <w:r>
+        <w:rPr>
+          <w:rFonts w:ascii="Calibri" w:eastAsia="Calibri" w:hAnsi="Calibri" w:cs="Calibri"/>
+          <w:sz w:val="28"/>
+          <w:szCs w:val="28"/>
+          <w:lang w:val="en-US"/>
+        </w:rPr>
+        <w:t xml:space="preserve"> / Bf) = </w:t>
       </w:r>
       <w:r>
         <w:rPr>
@@ -1158,12 +1291,21 @@
           <w:lang w:val="en-US"/>
         </w:rPr>
       </w:pPr>
-      <w:r>
-        <w:rPr>
-          <w:sz w:val="28"/>
-          <w:szCs w:val="28"/>
-        </w:rPr>
-        <w:t xml:space="preserve">Ube = </w:t>
+      <w:proofErr w:type="spellStart"/>
+      <w:r>
+        <w:rPr>
+          <w:sz w:val="28"/>
+          <w:szCs w:val="28"/>
+        </w:rPr>
+        <w:t>Ube</w:t>
+      </w:r>
+      <w:proofErr w:type="spellEnd"/>
+      <w:r>
+        <w:rPr>
+          <w:sz w:val="28"/>
+          <w:szCs w:val="28"/>
+        </w:rPr>
+        <w:t xml:space="preserve"> = </w:t>
       </w:r>
       <w:r>
         <w:rPr>
@@ -1313,7 +1455,43 @@
           <w:szCs w:val="28"/>
           <w:lang w:val="en-US"/>
         </w:rPr>
-        <w:t xml:space="preserve">Rb = (Ek – Ube) / Ib </w:t>
+        <w:t>Rb = (</w:t>
+      </w:r>
+      <w:proofErr w:type="spellStart"/>
+      <w:r>
+        <w:rPr>
+          <w:sz w:val="28"/>
+          <w:szCs w:val="28"/>
+          <w:lang w:val="en-US"/>
+        </w:rPr>
+        <w:t>Ek</w:t>
+      </w:r>
+      <w:proofErr w:type="spellEnd"/>
+      <w:r>
+        <w:rPr>
+          <w:sz w:val="28"/>
+          <w:szCs w:val="28"/>
+          <w:lang w:val="en-US"/>
+        </w:rPr>
+        <w:t xml:space="preserve"> – Ube) / </w:t>
+      </w:r>
+      <w:proofErr w:type="spellStart"/>
+      <w:r>
+        <w:rPr>
+          <w:sz w:val="28"/>
+          <w:szCs w:val="28"/>
+          <w:lang w:val="en-US"/>
+        </w:rPr>
+        <w:t>Ib</w:t>
+      </w:r>
+      <w:proofErr w:type="spellEnd"/>
+      <w:r>
+        <w:rPr>
+          <w:sz w:val="28"/>
+          <w:szCs w:val="28"/>
+          <w:lang w:val="en-US"/>
+        </w:rPr>
+        <w:t xml:space="preserve"> </w:t>
       </w:r>
     </w:p>
     <w:p>
@@ -1327,14 +1505,45 @@
           <w:lang w:val="en-US"/>
         </w:rPr>
       </w:pPr>
-      <w:r>
-        <w:rPr>
-          <w:rFonts w:ascii="Calibri" w:eastAsia="Calibri" w:hAnsi="Calibri" w:cs="Calibri"/>
-          <w:sz w:val="28"/>
-          <w:szCs w:val="28"/>
-          <w:lang w:val="en-US"/>
-        </w:rPr>
-        <w:t xml:space="preserve">Ib = (Ik / Bf) = </w:t>
+      <w:proofErr w:type="spellStart"/>
+      <w:r>
+        <w:rPr>
+          <w:rFonts w:ascii="Calibri" w:eastAsia="Calibri" w:hAnsi="Calibri" w:cs="Calibri"/>
+          <w:sz w:val="28"/>
+          <w:szCs w:val="28"/>
+          <w:lang w:val="en-US"/>
+        </w:rPr>
+        <w:t>Ib</w:t>
+      </w:r>
+      <w:proofErr w:type="spellEnd"/>
+      <w:r>
+        <w:rPr>
+          <w:rFonts w:ascii="Calibri" w:eastAsia="Calibri" w:hAnsi="Calibri" w:cs="Calibri"/>
+          <w:sz w:val="28"/>
+          <w:szCs w:val="28"/>
+          <w:lang w:val="en-US"/>
+        </w:rPr>
+        <w:t xml:space="preserve"> = (</w:t>
+      </w:r>
+      <w:proofErr w:type="spellStart"/>
+      <w:r>
+        <w:rPr>
+          <w:rFonts w:ascii="Calibri" w:eastAsia="Calibri" w:hAnsi="Calibri" w:cs="Calibri"/>
+          <w:sz w:val="28"/>
+          <w:szCs w:val="28"/>
+          <w:lang w:val="en-US"/>
+        </w:rPr>
+        <w:t>Ik</w:t>
+      </w:r>
+      <w:proofErr w:type="spellEnd"/>
+      <w:r>
+        <w:rPr>
+          <w:rFonts w:ascii="Calibri" w:eastAsia="Calibri" w:hAnsi="Calibri" w:cs="Calibri"/>
+          <w:sz w:val="28"/>
+          <w:szCs w:val="28"/>
+          <w:lang w:val="en-US"/>
+        </w:rPr>
+        <w:t xml:space="preserve"> / Bf) = </w:t>
       </w:r>
       <w:r>
         <w:rPr>
@@ -1452,6 +1661,7 @@
         </w:rPr>
         <w:t>*10</w:t>
       </w:r>
+      <w:proofErr w:type="gramStart"/>
       <w:r>
         <w:rPr>
           <w:rFonts w:ascii="Calibri" w:eastAsia="Calibri" w:hAnsi="Calibri" w:cs="Calibri"/>
@@ -1470,6 +1680,7 @@
         </w:rPr>
         <w:t>(</w:t>
       </w:r>
+      <w:proofErr w:type="gramEnd"/>
       <w:r>
         <w:rPr>
           <w:rFonts w:ascii="Calibri" w:eastAsia="Calibri" w:hAnsi="Calibri" w:cs="Calibri"/>
@@ -1561,15 +1772,37 @@
           <w:lang w:val="en-US"/>
         </w:rPr>
       </w:pPr>
-      <w:r>
-        <w:rPr>
-          <w:rFonts w:ascii="Calibri" w:eastAsia="Calibri" w:hAnsi="Calibri" w:cs="Calibri"/>
-          <w:sz w:val="28"/>
-          <w:szCs w:val="28"/>
-          <w:lang w:val="en-US"/>
-        </w:rPr>
-        <w:t>Параметры к схеме</w:t>
-      </w:r>
+      <w:proofErr w:type="spellStart"/>
+      <w:r>
+        <w:rPr>
+          <w:rFonts w:ascii="Calibri" w:eastAsia="Calibri" w:hAnsi="Calibri" w:cs="Calibri"/>
+          <w:sz w:val="28"/>
+          <w:szCs w:val="28"/>
+          <w:lang w:val="en-US"/>
+        </w:rPr>
+        <w:t>Параметры</w:t>
+      </w:r>
+      <w:proofErr w:type="spellEnd"/>
+      <w:r>
+        <w:rPr>
+          <w:rFonts w:ascii="Calibri" w:eastAsia="Calibri" w:hAnsi="Calibri" w:cs="Calibri"/>
+          <w:sz w:val="28"/>
+          <w:szCs w:val="28"/>
+          <w:lang w:val="en-US"/>
+        </w:rPr>
+        <w:t xml:space="preserve"> к </w:t>
+      </w:r>
+      <w:proofErr w:type="spellStart"/>
+      <w:r>
+        <w:rPr>
+          <w:rFonts w:ascii="Calibri" w:eastAsia="Calibri" w:hAnsi="Calibri" w:cs="Calibri"/>
+          <w:sz w:val="28"/>
+          <w:szCs w:val="28"/>
+          <w:lang w:val="en-US"/>
+        </w:rPr>
+        <w:t>схеме</w:t>
+      </w:r>
+      <w:proofErr w:type="spellEnd"/>
     </w:p>
     <w:p>
       <w:pPr>
@@ -1687,15 +1920,37 @@
           <w:lang w:val="en-US"/>
         </w:rPr>
       </w:pPr>
-      <w:r>
-        <w:rPr>
-          <w:rFonts w:ascii="Calibri" w:eastAsia="Calibri" w:hAnsi="Calibri" w:cs="Calibri"/>
-          <w:sz w:val="28"/>
-          <w:szCs w:val="28"/>
-          <w:lang w:val="en-US"/>
-        </w:rPr>
-        <w:t>Коэффициент усиления</w:t>
-      </w:r>
+      <w:proofErr w:type="spellStart"/>
+      <w:r>
+        <w:rPr>
+          <w:rFonts w:ascii="Calibri" w:eastAsia="Calibri" w:hAnsi="Calibri" w:cs="Calibri"/>
+          <w:sz w:val="28"/>
+          <w:szCs w:val="28"/>
+          <w:lang w:val="en-US"/>
+        </w:rPr>
+        <w:t>Коэффициент</w:t>
+      </w:r>
+      <w:proofErr w:type="spellEnd"/>
+      <w:r>
+        <w:rPr>
+          <w:rFonts w:ascii="Calibri" w:eastAsia="Calibri" w:hAnsi="Calibri" w:cs="Calibri"/>
+          <w:sz w:val="28"/>
+          <w:szCs w:val="28"/>
+          <w:lang w:val="en-US"/>
+        </w:rPr>
+        <w:t xml:space="preserve"> </w:t>
+      </w:r>
+      <w:proofErr w:type="spellStart"/>
+      <w:r>
+        <w:rPr>
+          <w:rFonts w:ascii="Calibri" w:eastAsia="Calibri" w:hAnsi="Calibri" w:cs="Calibri"/>
+          <w:sz w:val="28"/>
+          <w:szCs w:val="28"/>
+          <w:lang w:val="en-US"/>
+        </w:rPr>
+        <w:t>усиления</w:t>
+      </w:r>
+      <w:proofErr w:type="spellEnd"/>
       <w:r>
         <w:rPr>
           <w:rFonts w:ascii="Calibri" w:eastAsia="Segoe UI Emoji" w:hAnsi="Calibri" w:cs="Calibri"/>
@@ -1793,20 +2048,30 @@
           <w:szCs w:val="28"/>
         </w:rPr>
       </w:pPr>
+      <w:proofErr w:type="spellStart"/>
       <w:r>
         <w:rPr>
           <w:rFonts w:eastAsia="Calibri" w:cs="Calibri"/>
           <w:sz w:val="28"/>
           <w:szCs w:val="28"/>
         </w:rPr>
-        <w:t xml:space="preserve">Ube = </w:t>
-      </w:r>
+        <w:t>Ube</w:t>
+      </w:r>
+      <w:proofErr w:type="spellEnd"/>
       <w:r>
         <w:rPr>
           <w:rFonts w:eastAsia="Calibri" w:cs="Calibri"/>
           <w:sz w:val="28"/>
           <w:szCs w:val="28"/>
         </w:rPr>
+        <w:t xml:space="preserve"> = </w:t>
+      </w:r>
+      <w:r>
+        <w:rPr>
+          <w:rFonts w:eastAsia="Calibri" w:cs="Calibri"/>
+          <w:sz w:val="28"/>
+          <w:szCs w:val="28"/>
+        </w:rPr>
         <w:t>1</w:t>
       </w:r>
       <w:r>
@@ -1835,7 +2100,47 @@
           <w:szCs w:val="28"/>
           <w:lang w:val="en-US"/>
         </w:rPr>
-        <w:t>Rb/R1=(Ek-Ube)/Ube=(10-1)/1=9</w:t>
+        <w:t>Rb/R1=(</w:t>
+      </w:r>
+      <w:proofErr w:type="spellStart"/>
+      <w:r>
+        <w:rPr>
+          <w:rFonts w:eastAsia="Calibri" w:cs="Calibri"/>
+          <w:sz w:val="28"/>
+          <w:szCs w:val="28"/>
+          <w:lang w:val="en-US"/>
+        </w:rPr>
+        <w:t>Ek</w:t>
+      </w:r>
+      <w:proofErr w:type="spellEnd"/>
+      <w:r>
+        <w:rPr>
+          <w:rFonts w:eastAsia="Calibri" w:cs="Calibri"/>
+          <w:sz w:val="28"/>
+          <w:szCs w:val="28"/>
+          <w:lang w:val="en-US"/>
+        </w:rPr>
+        <w:t>-Ube)/Ube</w:t>
+      </w:r>
+      <w:proofErr w:type="gramStart"/>
+      <w:r>
+        <w:rPr>
+          <w:rFonts w:eastAsia="Calibri" w:cs="Calibri"/>
+          <w:sz w:val="28"/>
+          <w:szCs w:val="28"/>
+          <w:lang w:val="en-US"/>
+        </w:rPr>
+        <w:t>=(</w:t>
+      </w:r>
+      <w:proofErr w:type="gramEnd"/>
+      <w:r>
+        <w:rPr>
+          <w:rFonts w:eastAsia="Calibri" w:cs="Calibri"/>
+          <w:sz w:val="28"/>
+          <w:szCs w:val="28"/>
+          <w:lang w:val="en-US"/>
+        </w:rPr>
+        <w:t>10-1)/1=9</w:t>
       </w:r>
     </w:p>
     <w:p>
@@ -2247,10 +2552,10 @@
         </w:rPr>
         <w:lastRenderedPageBreak/>
         <w:drawing>
-          <wp:inline distT="0" distB="0" distL="0" distR="0" wp14:anchorId="6642E850" wp14:editId="2FD73BD3">
-            <wp:extent cx="4882029" cy="2976847"/>
-            <wp:effectExtent l="0" t="0" r="0" b="0"/>
-            <wp:docPr id="39" name="Рисунок 39"/>
+          <wp:inline distT="0" distB="0" distL="0" distR="0" wp14:anchorId="64403C18" wp14:editId="0F4E405C">
+            <wp:extent cx="4604190" cy="2897464"/>
+            <wp:effectExtent l="0" t="0" r="6350" b="0"/>
+            <wp:docPr id="40" name="Рисунок 40"/>
             <wp:cNvGraphicFramePr>
               <a:graphicFrameLocks xmlns:a="http://schemas.openxmlformats.org/drawingml/2006/main" noChangeAspect="1"/>
             </wp:cNvGraphicFramePr>
@@ -2270,7 +2575,7 @@
                   <pic:spPr>
                     <a:xfrm>
                       <a:off x="0" y="0"/>
-                      <a:ext cx="4882029" cy="2976847"/>
+                      <a:ext cx="4604190" cy="2897464"/>
                     </a:xfrm>
                     <a:prstGeom prst="rect">
                       <a:avLst/>
@@ -2292,6 +2597,48 @@
           <w:szCs w:val="28"/>
         </w:rPr>
       </w:pPr>
+      <w:r>
+        <w:rPr>
+          <w:rFonts w:eastAsia="Calibri" w:cs="Calibri"/>
+          <w:sz w:val="28"/>
+          <w:szCs w:val="28"/>
+        </w:rPr>
+        <w:drawing>
+          <wp:inline distT="0" distB="0" distL="0" distR="0" wp14:anchorId="2C78E8D7" wp14:editId="1FB8EDE9">
+            <wp:extent cx="5940425" cy="2606040"/>
+            <wp:effectExtent l="0" t="0" r="0" b="0"/>
+            <wp:docPr id="41" name="Рисунок 41"/>
+            <wp:cNvGraphicFramePr>
+              <a:graphicFrameLocks xmlns:a="http://schemas.openxmlformats.org/drawingml/2006/main" noChangeAspect="1"/>
+            </wp:cNvGraphicFramePr>
+            <a:graphic xmlns:a="http://schemas.openxmlformats.org/drawingml/2006/main">
+              <a:graphicData uri="http://schemas.openxmlformats.org/drawingml/2006/picture">
+                <pic:pic xmlns:pic="http://schemas.openxmlformats.org/drawingml/2006/picture">
+                  <pic:nvPicPr>
+                    <pic:cNvPr id="1" name=""/>
+                    <pic:cNvPicPr/>
+                  </pic:nvPicPr>
+                  <pic:blipFill>
+                    <a:blip r:embed="rId18"/>
+                    <a:stretch>
+                      <a:fillRect/>
+                    </a:stretch>
+                  </pic:blipFill>
+                  <pic:spPr>
+                    <a:xfrm>
+                      <a:off x="0" y="0"/>
+                      <a:ext cx="5940425" cy="2606040"/>
+                    </a:xfrm>
+                    <a:prstGeom prst="rect">
+                      <a:avLst/>
+                    </a:prstGeom>
+                  </pic:spPr>
+                </pic:pic>
+              </a:graphicData>
+            </a:graphic>
+          </wp:inline>
+        </w:drawing>
+      </w:r>
     </w:p>
     <w:p>
       <w:pPr>
@@ -2322,14 +2669,15 @@
           <w:szCs w:val="23"/>
           <w:lang w:val="en-US"/>
         </w:rPr>
-        <w:t>5.2-</w:t>
+        <w:t>6.185</w:t>
       </w:r>
       <w:r>
         <w:rPr>
           <w:sz w:val="23"/>
           <w:szCs w:val="23"/>
-        </w:rPr>
-        <w:t>625</w:t>
+          <w:lang w:val="en-US"/>
+        </w:rPr>
+        <w:t>-</w:t>
       </w:r>
       <w:r>
         <w:rPr>
@@ -2337,7 +2685,7 @@
           <w:szCs w:val="23"/>
           <w:lang w:val="en-US"/>
         </w:rPr>
-        <w:t>m</w:t>
+        <w:t>2.528</w:t>
       </w:r>
       <w:r>
         <w:rPr>
@@ -2367,7 +2715,15 @@
           <w:szCs w:val="23"/>
           <w:lang w:val="en-US"/>
         </w:rPr>
-        <w:t>114.375</w:t>
+        <w:t>91.424</w:t>
+      </w:r>
+      <w:r>
+        <w:rPr>
+          <w:sz w:val="23"/>
+          <w:szCs w:val="23"/>
+          <w:lang w:val="en-US"/>
+        </w:rPr>
+        <w:t>(9)</w:t>
       </w:r>
     </w:p>
     <w:p>

</xml_diff>

<commit_message>
electronics lab5 exp3 done + report
</commit_message>
<xml_diff>
--- a/4 term/Electronics/lab5/Петраков РК6-46Б.docx
+++ b/4 term/Electronics/lab5/Петраков РК6-46Б.docx
@@ -109,7 +109,6 @@
           <w:rFonts w:ascii="Calibri" w:eastAsia="Calibri" w:hAnsi="Calibri" w:cs="Calibri"/>
           <w:b/>
           <w:sz w:val="28"/>
-          <w:lang w:val="en-US"/>
         </w:rPr>
       </w:pPr>
       <w:r>
@@ -162,43 +161,7 @@
           <w:sz w:val="28"/>
           <w:szCs w:val="28"/>
         </w:rPr>
-        <w:t>Часть</w:t>
-      </w:r>
-      <w:r>
-        <w:rPr>
-          <w:b/>
-          <w:bCs/>
-          <w:sz w:val="28"/>
-          <w:szCs w:val="28"/>
-        </w:rPr>
-        <w:t xml:space="preserve"> 1. </w:t>
-      </w:r>
-      <w:r>
-        <w:rPr>
-          <w:b/>
-          <w:bCs/>
-          <w:sz w:val="28"/>
-          <w:szCs w:val="28"/>
-        </w:rPr>
-        <w:t>Биполярный</w:t>
-      </w:r>
-      <w:r>
-        <w:rPr>
-          <w:b/>
-          <w:bCs/>
-          <w:sz w:val="28"/>
-          <w:szCs w:val="28"/>
-        </w:rPr>
-        <w:t xml:space="preserve"> </w:t>
-      </w:r>
-      <w:r>
-        <w:rPr>
-          <w:b/>
-          <w:bCs/>
-          <w:sz w:val="28"/>
-          <w:szCs w:val="28"/>
-        </w:rPr>
-        <w:t>транзистор</w:t>
+        <w:t>Часть 1. Биполярный транзистор</w:t>
       </w:r>
       <w:r>
         <w:rPr>
@@ -224,9 +187,25 @@
           <w:rFonts w:ascii="Calibri" w:eastAsia="Calibri" w:hAnsi="Calibri" w:cs="Calibri"/>
           <w:b/>
           <w:sz w:val="28"/>
-          <w:lang w:val="en-US"/>
-        </w:rPr>
-        <w:t>2N3467</w:t>
+        </w:rPr>
+        <w:t>2</w:t>
+      </w:r>
+      <w:r>
+        <w:rPr>
+          <w:rFonts w:ascii="Calibri" w:eastAsia="Calibri" w:hAnsi="Calibri" w:cs="Calibri"/>
+          <w:b/>
+          <w:sz w:val="28"/>
+          <w:lang w:val="en-US"/>
+        </w:rPr>
+        <w:t>N</w:t>
+      </w:r>
+      <w:r>
+        <w:rPr>
+          <w:rFonts w:ascii="Calibri" w:eastAsia="Calibri" w:hAnsi="Calibri" w:cs="Calibri"/>
+          <w:b/>
+          <w:sz w:val="28"/>
+        </w:rPr>
+        <w:t>3467</w:t>
       </w:r>
     </w:p>
     <w:p>
@@ -476,46 +455,14 @@
           <w:rFonts w:ascii="Calibri" w:eastAsia="Calibri" w:hAnsi="Calibri" w:cs="Calibri"/>
           <w:sz w:val="28"/>
         </w:rPr>
-        <w:t>Цель работы</w:t>
-      </w:r>
-      <w:proofErr w:type="gramStart"/>
-      <w:r>
-        <w:rPr>
-          <w:rFonts w:ascii="Calibri" w:eastAsia="Calibri" w:hAnsi="Calibri" w:cs="Calibri"/>
-          <w:sz w:val="28"/>
-        </w:rPr>
-        <w:t xml:space="preserve">: </w:t>
+        <w:t xml:space="preserve">Цель работы: </w:t>
       </w:r>
       <w:r>
         <w:rPr>
           <w:sz w:val="23"/>
           <w:szCs w:val="23"/>
         </w:rPr>
-        <w:t>Получить</w:t>
-      </w:r>
-      <w:proofErr w:type="gramEnd"/>
-      <w:r>
-        <w:rPr>
-          <w:sz w:val="23"/>
-          <w:szCs w:val="23"/>
-        </w:rPr>
-        <w:t xml:space="preserve"> навыки в использовании базовых возможностей программы </w:t>
-      </w:r>
-      <w:proofErr w:type="spellStart"/>
-      <w:r>
-        <w:rPr>
-          <w:sz w:val="23"/>
-          <w:szCs w:val="23"/>
-        </w:rPr>
-        <w:t>Microcap</w:t>
-      </w:r>
-      <w:proofErr w:type="spellEnd"/>
-      <w:r>
-        <w:rPr>
-          <w:sz w:val="23"/>
-          <w:szCs w:val="23"/>
-        </w:rPr>
-        <w:t xml:space="preserve"> и знания при исследовании и настройке усилительных и ключевых устройств на биполярных и полевых транзисторах.</w:t>
+        <w:t>Получить навыки в использовании базовых возможностей программы Microcap и знания при исследовании и настройке усилительных и ключевых устройств на биполярных и полевых транзисторах.</w:t>
       </w:r>
     </w:p>
     <w:p>
@@ -553,37 +500,22 @@
           <w:sz w:val="28"/>
           <w:szCs w:val="28"/>
         </w:rPr>
-        <w:t>Снятие вольтамперных характеристик (ВАХ) биполярного транзистора</w:t>
-      </w:r>
-      <w:r>
-        <w:rPr>
-          <w:rFonts w:ascii="Calibri" w:eastAsia="Calibri" w:hAnsi="Calibri" w:cs="Calibri"/>
-          <w:sz w:val="28"/>
-          <w:szCs w:val="28"/>
-        </w:rPr>
-        <w:t xml:space="preserve"> </w:t>
-      </w:r>
-      <w:r>
-        <w:rPr>
-          <w:rFonts w:ascii="Calibri" w:eastAsia="Calibri" w:hAnsi="Calibri" w:cs="Calibri"/>
-          <w:sz w:val="28"/>
-          <w:szCs w:val="28"/>
-        </w:rPr>
-        <w:t>2N3467</w:t>
-      </w:r>
-    </w:p>
-    <w:p>
-      <w:pPr>
-        <w:spacing w:line="240" w:lineRule="auto"/>
-        <w:rPr>
-          <w:rFonts w:ascii="Calibri" w:eastAsia="Calibri" w:hAnsi="Calibri" w:cs="Calibri"/>
-          <w:sz w:val="28"/>
-          <w:szCs w:val="28"/>
-        </w:rPr>
-      </w:pPr>
-      <w:r>
-        <w:rPr>
-          <w:rFonts w:ascii="Calibri" w:eastAsia="Calibri" w:hAnsi="Calibri" w:cs="Calibri"/>
+        <w:t>Снятие вольтамперных характеристик (ВАХ) биполярного транзистора 2N3467</w:t>
+      </w:r>
+    </w:p>
+    <w:p>
+      <w:pPr>
+        <w:spacing w:line="240" w:lineRule="auto"/>
+        <w:rPr>
+          <w:rFonts w:ascii="Calibri" w:eastAsia="Calibri" w:hAnsi="Calibri" w:cs="Calibri"/>
+          <w:sz w:val="28"/>
+          <w:szCs w:val="28"/>
+        </w:rPr>
+      </w:pPr>
+      <w:r>
+        <w:rPr>
+          <w:rFonts w:ascii="Calibri" w:eastAsia="Calibri" w:hAnsi="Calibri" w:cs="Calibri"/>
+          <w:noProof/>
           <w:sz w:val="28"/>
           <w:szCs w:val="28"/>
         </w:rPr>
@@ -704,6 +636,7 @@
       <w:r>
         <w:rPr>
           <w:rFonts w:ascii="Calibri" w:eastAsia="Calibri" w:hAnsi="Calibri" w:cs="Calibri"/>
+          <w:noProof/>
           <w:sz w:val="28"/>
           <w:szCs w:val="28"/>
         </w:rPr>
@@ -758,23 +691,7 @@
           <w:sz w:val="28"/>
           <w:szCs w:val="28"/>
         </w:rPr>
-        <w:t>На выходной ВАХ в соответствии с моим вариантом (</w:t>
-      </w:r>
-      <w:proofErr w:type="spellStart"/>
-      <w:r>
-        <w:rPr>
-          <w:sz w:val="28"/>
-          <w:szCs w:val="28"/>
-        </w:rPr>
-        <w:t>Rk</w:t>
-      </w:r>
-      <w:proofErr w:type="spellEnd"/>
-      <w:r>
-        <w:rPr>
-          <w:sz w:val="28"/>
-          <w:szCs w:val="28"/>
-        </w:rPr>
-        <w:t>=</w:t>
+        <w:t>На выходной ВАХ в соответствии с моим вариантом (Rk=</w:t>
       </w:r>
       <w:r>
         <w:rPr>
@@ -788,39 +705,7 @@
           <w:sz w:val="28"/>
           <w:szCs w:val="28"/>
         </w:rPr>
-        <w:t xml:space="preserve"> </w:t>
-      </w:r>
-      <w:proofErr w:type="spellStart"/>
-      <w:r>
-        <w:rPr>
-          <w:sz w:val="28"/>
-          <w:szCs w:val="28"/>
-        </w:rPr>
-        <w:t>Om</w:t>
-      </w:r>
-      <w:proofErr w:type="spellEnd"/>
-      <w:r>
-        <w:rPr>
-          <w:sz w:val="28"/>
-          <w:szCs w:val="28"/>
-        </w:rPr>
-        <w:t xml:space="preserve">, </w:t>
-      </w:r>
-      <w:proofErr w:type="spellStart"/>
-      <w:r>
-        <w:rPr>
-          <w:sz w:val="28"/>
-          <w:szCs w:val="28"/>
-        </w:rPr>
-        <w:t>Ek</w:t>
-      </w:r>
-      <w:proofErr w:type="spellEnd"/>
-      <w:r>
-        <w:rPr>
-          <w:sz w:val="28"/>
-          <w:szCs w:val="28"/>
-        </w:rPr>
-        <w:t xml:space="preserve">=10 B) построим нагрузочную прямую (по координатам {0, </w:t>
+        <w:t xml:space="preserve"> Om, Ek=10 B) построим нагрузочную прямую (по координатам {0, </w:t>
       </w:r>
       <w:r>
         <w:rPr>
@@ -834,7 +719,21 @@
           <w:sz w:val="28"/>
           <w:szCs w:val="28"/>
         </w:rPr>
-        <w:t xml:space="preserve">mA}, {10, 0}) (I = U / R = 10 / 510 = </w:t>
+        <w:t xml:space="preserve">mA}, {10, 0}) (I = U / R = 10 / </w:t>
+      </w:r>
+      <w:r>
+        <w:rPr>
+          <w:sz w:val="28"/>
+          <w:szCs w:val="28"/>
+        </w:rPr>
+        <w:t xml:space="preserve">0,58915 </w:t>
+      </w:r>
+      <w:r>
+        <w:rPr>
+          <w:sz w:val="28"/>
+          <w:szCs w:val="28"/>
+        </w:rPr>
+        <w:t xml:space="preserve"> = </w:t>
       </w:r>
       <w:r>
         <w:rPr>
@@ -864,6 +763,7 @@
       <w:r>
         <w:rPr>
           <w:rFonts w:ascii="Calibri" w:eastAsia="Calibri" w:hAnsi="Calibri" w:cs="Calibri"/>
+          <w:noProof/>
           <w:sz w:val="28"/>
           <w:szCs w:val="28"/>
           <w:lang w:val="en-US"/>
@@ -915,56 +815,34 @@
           <w:lang w:val="en-US"/>
         </w:rPr>
       </w:pPr>
-      <w:proofErr w:type="spellStart"/>
-      <w:r>
-        <w:rPr>
-          <w:rFonts w:ascii="Calibri" w:eastAsia="Calibri" w:hAnsi="Calibri" w:cs="Calibri"/>
-          <w:sz w:val="28"/>
-          <w:szCs w:val="28"/>
-          <w:lang w:val="en-US"/>
-        </w:rPr>
-        <w:t>Upt</w:t>
-      </w:r>
-      <w:proofErr w:type="spellEnd"/>
-      <w:r>
-        <w:rPr>
-          <w:rFonts w:ascii="Calibri" w:eastAsia="Calibri" w:hAnsi="Calibri" w:cs="Calibri"/>
-          <w:sz w:val="28"/>
-          <w:szCs w:val="28"/>
-          <w:lang w:val="en-US"/>
-        </w:rPr>
-        <w:t>=4.436</w:t>
-      </w:r>
-    </w:p>
-    <w:p>
-      <w:pPr>
-        <w:spacing w:line="240" w:lineRule="auto"/>
-        <w:rPr>
-          <w:rFonts w:ascii="Calibri" w:eastAsia="Calibri" w:hAnsi="Calibri" w:cs="Calibri"/>
-          <w:sz w:val="28"/>
-          <w:szCs w:val="28"/>
-          <w:lang w:val="en-US"/>
-        </w:rPr>
-      </w:pPr>
-      <w:proofErr w:type="spellStart"/>
-      <w:r>
-        <w:rPr>
-          <w:rFonts w:ascii="Calibri" w:eastAsia="Calibri" w:hAnsi="Calibri" w:cs="Calibri"/>
-          <w:sz w:val="28"/>
-          <w:szCs w:val="28"/>
-          <w:lang w:val="en-US"/>
-        </w:rPr>
-        <w:t>Ik</w:t>
-      </w:r>
-      <w:proofErr w:type="spellEnd"/>
-      <w:r>
-        <w:rPr>
-          <w:rFonts w:ascii="Calibri" w:eastAsia="Calibri" w:hAnsi="Calibri" w:cs="Calibri"/>
-          <w:sz w:val="28"/>
-          <w:szCs w:val="28"/>
-          <w:lang w:val="en-US"/>
-        </w:rPr>
-        <w:t>=32.624m</w:t>
+      <w:r>
+        <w:rPr>
+          <w:rFonts w:ascii="Calibri" w:eastAsia="Calibri" w:hAnsi="Calibri" w:cs="Calibri"/>
+          <w:sz w:val="28"/>
+          <w:szCs w:val="28"/>
+          <w:lang w:val="en-US"/>
+        </w:rPr>
+        <w:t>Upt=4.436</w:t>
+      </w:r>
+    </w:p>
+    <w:p>
+      <w:pPr>
+        <w:spacing w:line="240" w:lineRule="auto"/>
+        <w:rPr>
+          <w:rFonts w:ascii="Calibri" w:eastAsia="Calibri" w:hAnsi="Calibri" w:cs="Calibri"/>
+          <w:sz w:val="28"/>
+          <w:szCs w:val="28"/>
+          <w:lang w:val="en-US"/>
+        </w:rPr>
+      </w:pPr>
+      <w:r>
+        <w:rPr>
+          <w:rFonts w:ascii="Calibri" w:eastAsia="Calibri" w:hAnsi="Calibri" w:cs="Calibri"/>
+          <w:sz w:val="28"/>
+          <w:szCs w:val="28"/>
+          <w:lang w:val="en-US"/>
+        </w:rPr>
+        <w:t>Ik=32.624m</w:t>
       </w:r>
     </w:p>
     <w:p>
@@ -1031,45 +909,14 @@
           <w:lang w:val="en-US"/>
         </w:rPr>
       </w:pPr>
-      <w:proofErr w:type="spellStart"/>
-      <w:r>
-        <w:rPr>
-          <w:rFonts w:ascii="Calibri" w:eastAsia="Calibri" w:hAnsi="Calibri" w:cs="Calibri"/>
-          <w:sz w:val="28"/>
-          <w:szCs w:val="28"/>
-          <w:lang w:val="en-US"/>
-        </w:rPr>
-        <w:t>Ib</w:t>
-      </w:r>
-      <w:proofErr w:type="spellEnd"/>
-      <w:r>
-        <w:rPr>
-          <w:rFonts w:ascii="Calibri" w:eastAsia="Calibri" w:hAnsi="Calibri" w:cs="Calibri"/>
-          <w:sz w:val="28"/>
-          <w:szCs w:val="28"/>
-          <w:lang w:val="en-US"/>
-        </w:rPr>
-        <w:t xml:space="preserve"> = (</w:t>
-      </w:r>
-      <w:proofErr w:type="spellStart"/>
-      <w:r>
-        <w:rPr>
-          <w:rFonts w:ascii="Calibri" w:eastAsia="Calibri" w:hAnsi="Calibri" w:cs="Calibri"/>
-          <w:sz w:val="28"/>
-          <w:szCs w:val="28"/>
-          <w:lang w:val="en-US"/>
-        </w:rPr>
-        <w:t>Ik</w:t>
-      </w:r>
-      <w:proofErr w:type="spellEnd"/>
-      <w:r>
-        <w:rPr>
-          <w:rFonts w:ascii="Calibri" w:eastAsia="Calibri" w:hAnsi="Calibri" w:cs="Calibri"/>
-          <w:sz w:val="28"/>
-          <w:szCs w:val="28"/>
-          <w:lang w:val="en-US"/>
-        </w:rPr>
-        <w:t xml:space="preserve"> / Bf) = </w:t>
+      <w:r>
+        <w:rPr>
+          <w:rFonts w:ascii="Calibri" w:eastAsia="Calibri" w:hAnsi="Calibri" w:cs="Calibri"/>
+          <w:sz w:val="28"/>
+          <w:szCs w:val="28"/>
+          <w:lang w:val="en-US"/>
+        </w:rPr>
+        <w:t xml:space="preserve">Ib = (Ik / Bf) = </w:t>
       </w:r>
       <w:r>
         <w:rPr>
@@ -1184,6 +1031,7 @@
       <w:r>
         <w:rPr>
           <w:rFonts w:ascii="Calibri" w:eastAsia="Calibri" w:hAnsi="Calibri" w:cs="Calibri"/>
+          <w:noProof/>
           <w:sz w:val="28"/>
           <w:szCs w:val="28"/>
           <w:lang w:val="en-US"/>
@@ -1239,6 +1087,7 @@
       <w:r>
         <w:rPr>
           <w:rFonts w:ascii="Calibri" w:eastAsia="Calibri" w:hAnsi="Calibri" w:cs="Calibri"/>
+          <w:noProof/>
           <w:sz w:val="28"/>
           <w:szCs w:val="28"/>
           <w:lang w:val="en-US"/>
@@ -1291,35 +1140,12 @@
           <w:lang w:val="en-US"/>
         </w:rPr>
       </w:pPr>
-      <w:proofErr w:type="spellStart"/>
-      <w:r>
-        <w:rPr>
-          <w:sz w:val="28"/>
-          <w:szCs w:val="28"/>
-        </w:rPr>
-        <w:t>Ube</w:t>
-      </w:r>
-      <w:proofErr w:type="spellEnd"/>
-      <w:r>
-        <w:rPr>
-          <w:sz w:val="28"/>
-          <w:szCs w:val="28"/>
-        </w:rPr>
-        <w:t xml:space="preserve"> = </w:t>
-      </w:r>
-      <w:r>
-        <w:rPr>
-          <w:sz w:val="28"/>
-          <w:szCs w:val="28"/>
-        </w:rPr>
-        <w:t>638.204</w:t>
-      </w:r>
-      <w:r>
-        <w:rPr>
-          <w:sz w:val="28"/>
-          <w:szCs w:val="28"/>
-        </w:rPr>
-        <w:t>m</w:t>
+      <w:r>
+        <w:rPr>
+          <w:sz w:val="28"/>
+          <w:szCs w:val="28"/>
+        </w:rPr>
+        <w:t>Ube = 638.204m</w:t>
       </w:r>
     </w:p>
     <w:p>
@@ -1335,6 +1161,7 @@
       <w:r>
         <w:rPr>
           <w:rFonts w:ascii="Calibri" w:eastAsia="Calibri" w:hAnsi="Calibri" w:cs="Calibri"/>
+          <w:noProof/>
           <w:sz w:val="28"/>
           <w:szCs w:val="28"/>
           <w:lang w:val="en-US"/>
@@ -1421,23 +1248,7 @@
           <w:sz w:val="28"/>
           <w:szCs w:val="28"/>
         </w:rPr>
-        <w:t>Установка рабочей точки каскада усиления с общим эмиттером</w:t>
-      </w:r>
-      <w:r>
-        <w:rPr>
-          <w:rFonts w:ascii="Calibri" w:eastAsia="Calibri" w:hAnsi="Calibri" w:cs="Calibri"/>
-          <w:sz w:val="28"/>
-          <w:szCs w:val="28"/>
-        </w:rPr>
-        <w:t xml:space="preserve"> </w:t>
-      </w:r>
-      <w:r>
-        <w:rPr>
-          <w:rFonts w:ascii="Calibri" w:eastAsia="Calibri" w:hAnsi="Calibri" w:cs="Calibri"/>
-          <w:sz w:val="28"/>
-          <w:szCs w:val="28"/>
-        </w:rPr>
-        <w:t>дополнительными элементами схемы</w:t>
+        <w:t>Установка рабочей точки каскада усиления с общим эмиттером дополнительными элементами схемы</w:t>
       </w:r>
     </w:p>
     <w:p>
@@ -1455,43 +1266,7 @@
           <w:szCs w:val="28"/>
           <w:lang w:val="en-US"/>
         </w:rPr>
-        <w:t>Rb = (</w:t>
-      </w:r>
-      <w:proofErr w:type="spellStart"/>
-      <w:r>
-        <w:rPr>
-          <w:sz w:val="28"/>
-          <w:szCs w:val="28"/>
-          <w:lang w:val="en-US"/>
-        </w:rPr>
-        <w:t>Ek</w:t>
-      </w:r>
-      <w:proofErr w:type="spellEnd"/>
-      <w:r>
-        <w:rPr>
-          <w:sz w:val="28"/>
-          <w:szCs w:val="28"/>
-          <w:lang w:val="en-US"/>
-        </w:rPr>
-        <w:t xml:space="preserve"> – Ube) / </w:t>
-      </w:r>
-      <w:proofErr w:type="spellStart"/>
-      <w:r>
-        <w:rPr>
-          <w:sz w:val="28"/>
-          <w:szCs w:val="28"/>
-          <w:lang w:val="en-US"/>
-        </w:rPr>
-        <w:t>Ib</w:t>
-      </w:r>
-      <w:proofErr w:type="spellEnd"/>
-      <w:r>
-        <w:rPr>
-          <w:sz w:val="28"/>
-          <w:szCs w:val="28"/>
-          <w:lang w:val="en-US"/>
-        </w:rPr>
-        <w:t xml:space="preserve"> </w:t>
+        <w:t xml:space="preserve">Rb = (Ek – Ube) / Ib </w:t>
       </w:r>
     </w:p>
     <w:p>
@@ -1505,45 +1280,14 @@
           <w:lang w:val="en-US"/>
         </w:rPr>
       </w:pPr>
-      <w:proofErr w:type="spellStart"/>
-      <w:r>
-        <w:rPr>
-          <w:rFonts w:ascii="Calibri" w:eastAsia="Calibri" w:hAnsi="Calibri" w:cs="Calibri"/>
-          <w:sz w:val="28"/>
-          <w:szCs w:val="28"/>
-          <w:lang w:val="en-US"/>
-        </w:rPr>
-        <w:t>Ib</w:t>
-      </w:r>
-      <w:proofErr w:type="spellEnd"/>
-      <w:r>
-        <w:rPr>
-          <w:rFonts w:ascii="Calibri" w:eastAsia="Calibri" w:hAnsi="Calibri" w:cs="Calibri"/>
-          <w:sz w:val="28"/>
-          <w:szCs w:val="28"/>
-          <w:lang w:val="en-US"/>
-        </w:rPr>
-        <w:t xml:space="preserve"> = (</w:t>
-      </w:r>
-      <w:proofErr w:type="spellStart"/>
-      <w:r>
-        <w:rPr>
-          <w:rFonts w:ascii="Calibri" w:eastAsia="Calibri" w:hAnsi="Calibri" w:cs="Calibri"/>
-          <w:sz w:val="28"/>
-          <w:szCs w:val="28"/>
-          <w:lang w:val="en-US"/>
-        </w:rPr>
-        <w:t>Ik</w:t>
-      </w:r>
-      <w:proofErr w:type="spellEnd"/>
-      <w:r>
-        <w:rPr>
-          <w:rFonts w:ascii="Calibri" w:eastAsia="Calibri" w:hAnsi="Calibri" w:cs="Calibri"/>
-          <w:sz w:val="28"/>
-          <w:szCs w:val="28"/>
-          <w:lang w:val="en-US"/>
-        </w:rPr>
-        <w:t xml:space="preserve"> / Bf) = </w:t>
+      <w:r>
+        <w:rPr>
+          <w:rFonts w:ascii="Calibri" w:eastAsia="Calibri" w:hAnsi="Calibri" w:cs="Calibri"/>
+          <w:sz w:val="28"/>
+          <w:szCs w:val="28"/>
+          <w:lang w:val="en-US"/>
+        </w:rPr>
+        <w:t xml:space="preserve">Ib = (Ik / Bf) = </w:t>
       </w:r>
       <w:r>
         <w:rPr>
@@ -1625,23 +1369,7 @@
           <w:szCs w:val="28"/>
           <w:lang w:val="en-US"/>
         </w:rPr>
-        <w:t xml:space="preserve">Rb = (10 – </w:t>
-      </w:r>
-      <w:r>
-        <w:rPr>
-          <w:sz w:val="28"/>
-          <w:szCs w:val="28"/>
-          <w:lang w:val="en-US"/>
-        </w:rPr>
-        <w:t>0.</w:t>
-      </w:r>
-      <w:r>
-        <w:rPr>
-          <w:sz w:val="28"/>
-          <w:szCs w:val="28"/>
-          <w:lang w:val="en-US"/>
-        </w:rPr>
-        <w:t xml:space="preserve">638204) / </w:t>
+        <w:t xml:space="preserve">Rb = (10 – 0.638204) / </w:t>
       </w:r>
       <w:r>
         <w:rPr>
@@ -1661,7 +1389,6 @@
         </w:rPr>
         <w:t>*10</w:t>
       </w:r>
-      <w:proofErr w:type="gramStart"/>
       <w:r>
         <w:rPr>
           <w:rFonts w:ascii="Calibri" w:eastAsia="Calibri" w:hAnsi="Calibri" w:cs="Calibri"/>
@@ -1680,7 +1407,6 @@
         </w:rPr>
         <w:t>(</w:t>
       </w:r>
-      <w:proofErr w:type="gramEnd"/>
       <w:r>
         <w:rPr>
           <w:rFonts w:ascii="Calibri" w:eastAsia="Calibri" w:hAnsi="Calibri" w:cs="Calibri"/>
@@ -1721,6 +1447,7 @@
       <w:r>
         <w:rPr>
           <w:rFonts w:ascii="Calibri" w:eastAsia="Calibri" w:hAnsi="Calibri" w:cs="Calibri"/>
+          <w:noProof/>
           <w:sz w:val="28"/>
           <w:szCs w:val="28"/>
           <w:lang w:val="en-US"/>
@@ -1772,37 +1499,15 @@
           <w:lang w:val="en-US"/>
         </w:rPr>
       </w:pPr>
-      <w:proofErr w:type="spellStart"/>
-      <w:r>
-        <w:rPr>
-          <w:rFonts w:ascii="Calibri" w:eastAsia="Calibri" w:hAnsi="Calibri" w:cs="Calibri"/>
-          <w:sz w:val="28"/>
-          <w:szCs w:val="28"/>
-          <w:lang w:val="en-US"/>
-        </w:rPr>
-        <w:t>Параметры</w:t>
-      </w:r>
-      <w:proofErr w:type="spellEnd"/>
-      <w:r>
-        <w:rPr>
-          <w:rFonts w:ascii="Calibri" w:eastAsia="Calibri" w:hAnsi="Calibri" w:cs="Calibri"/>
-          <w:sz w:val="28"/>
-          <w:szCs w:val="28"/>
-          <w:lang w:val="en-US"/>
-        </w:rPr>
-        <w:t xml:space="preserve"> к </w:t>
-      </w:r>
-      <w:proofErr w:type="spellStart"/>
-      <w:r>
-        <w:rPr>
-          <w:rFonts w:ascii="Calibri" w:eastAsia="Calibri" w:hAnsi="Calibri" w:cs="Calibri"/>
-          <w:sz w:val="28"/>
-          <w:szCs w:val="28"/>
-          <w:lang w:val="en-US"/>
-        </w:rPr>
-        <w:t>схеме</w:t>
-      </w:r>
-      <w:proofErr w:type="spellEnd"/>
+      <w:r>
+        <w:rPr>
+          <w:rFonts w:ascii="Calibri" w:eastAsia="Calibri" w:hAnsi="Calibri" w:cs="Calibri"/>
+          <w:sz w:val="28"/>
+          <w:szCs w:val="28"/>
+          <w:lang w:val="en-US"/>
+        </w:rPr>
+        <w:t>Параметры к схеме</w:t>
+      </w:r>
     </w:p>
     <w:p>
       <w:pPr>
@@ -1869,6 +1574,7 @@
       <w:r>
         <w:rPr>
           <w:rFonts w:ascii="Calibri" w:eastAsia="Calibri" w:hAnsi="Calibri" w:cs="Calibri"/>
+          <w:noProof/>
           <w:sz w:val="28"/>
           <w:szCs w:val="28"/>
           <w:lang w:val="en-US"/>
@@ -1917,40 +1623,16 @@
           <w:rFonts w:eastAsia="Segoe UI Emoji" w:cs="Segoe UI Emoji"/>
           <w:sz w:val="28"/>
           <w:szCs w:val="28"/>
-          <w:lang w:val="en-US"/>
-        </w:rPr>
-      </w:pPr>
-      <w:proofErr w:type="spellStart"/>
-      <w:r>
-        <w:rPr>
-          <w:rFonts w:ascii="Calibri" w:eastAsia="Calibri" w:hAnsi="Calibri" w:cs="Calibri"/>
-          <w:sz w:val="28"/>
-          <w:szCs w:val="28"/>
-          <w:lang w:val="en-US"/>
-        </w:rPr>
-        <w:t>Коэффициент</w:t>
-      </w:r>
-      <w:proofErr w:type="spellEnd"/>
-      <w:r>
-        <w:rPr>
-          <w:rFonts w:ascii="Calibri" w:eastAsia="Calibri" w:hAnsi="Calibri" w:cs="Calibri"/>
-          <w:sz w:val="28"/>
-          <w:szCs w:val="28"/>
-          <w:lang w:val="en-US"/>
-        </w:rPr>
-        <w:t xml:space="preserve"> </w:t>
-      </w:r>
-      <w:proofErr w:type="spellStart"/>
-      <w:r>
-        <w:rPr>
-          <w:rFonts w:ascii="Calibri" w:eastAsia="Calibri" w:hAnsi="Calibri" w:cs="Calibri"/>
-          <w:sz w:val="28"/>
-          <w:szCs w:val="28"/>
-          <w:lang w:val="en-US"/>
-        </w:rPr>
-        <w:t>усиления</w:t>
-      </w:r>
-      <w:proofErr w:type="spellEnd"/>
+        </w:rPr>
+      </w:pPr>
+      <w:r>
+        <w:rPr>
+          <w:rFonts w:ascii="Calibri" w:eastAsia="Calibri" w:hAnsi="Calibri" w:cs="Calibri"/>
+          <w:sz w:val="28"/>
+          <w:szCs w:val="28"/>
+        </w:rPr>
+        <w:t>Коэффициент усиления</w:t>
+      </w:r>
       <w:r>
         <w:rPr>
           <w:rFonts w:ascii="Calibri" w:eastAsia="Segoe UI Emoji" w:hAnsi="Calibri" w:cs="Calibri"/>
@@ -1964,7 +1646,6 @@
           <w:rFonts w:ascii="Calibri" w:eastAsia="Segoe UI Emoji" w:hAnsi="Calibri" w:cs="Calibri"/>
           <w:sz w:val="28"/>
           <w:szCs w:val="28"/>
-          <w:lang w:val="en-US"/>
         </w:rPr>
         <w:t>.</w:t>
       </w:r>
@@ -1973,7 +1654,6 @@
           <w:rFonts w:ascii="Calibri" w:eastAsia="Segoe UI Emoji" w:hAnsi="Calibri" w:cs="Calibri"/>
           <w:sz w:val="28"/>
           <w:szCs w:val="28"/>
-          <w:lang w:val="en-US"/>
         </w:rPr>
         <w:t>5</w:t>
       </w:r>
@@ -1990,7 +1670,6 @@
           <w:rFonts w:ascii="Calibri" w:eastAsia="Segoe UI Emoji" w:hAnsi="Calibri" w:cs="Calibri"/>
           <w:sz w:val="28"/>
           <w:szCs w:val="28"/>
-          <w:lang w:val="en-US"/>
         </w:rPr>
         <w:t>2.5</w:t>
       </w:r>
@@ -2007,18 +1686,8 @@
           <w:rFonts w:eastAsia="Segoe UI Emoji" w:cs="Segoe UI Emoji"/>
           <w:sz w:val="28"/>
           <w:szCs w:val="28"/>
-          <w:lang w:val="en-US"/>
-        </w:rPr>
-        <w:t>/0.04=</w:t>
-      </w:r>
-      <w:r>
-        <w:rPr>
-          <w:rFonts w:eastAsia="Segoe UI Emoji" w:cs="Segoe UI Emoji"/>
-          <w:sz w:val="28"/>
-          <w:szCs w:val="28"/>
-          <w:lang w:val="en-US"/>
-        </w:rPr>
-        <w:t>100</w:t>
+        </w:rPr>
+        <w:t>/0.04=100</w:t>
       </w:r>
     </w:p>
     <w:p>
@@ -2048,23 +1717,13 @@
           <w:szCs w:val="28"/>
         </w:rPr>
       </w:pPr>
-      <w:proofErr w:type="spellStart"/>
-      <w:r>
-        <w:rPr>
-          <w:rFonts w:eastAsia="Calibri" w:cs="Calibri"/>
-          <w:sz w:val="28"/>
-          <w:szCs w:val="28"/>
-        </w:rPr>
-        <w:t>Ube</w:t>
-      </w:r>
-      <w:proofErr w:type="spellEnd"/>
-      <w:r>
-        <w:rPr>
-          <w:rFonts w:eastAsia="Calibri" w:cs="Calibri"/>
-          <w:sz w:val="28"/>
-          <w:szCs w:val="28"/>
-        </w:rPr>
-        <w:t xml:space="preserve"> = </w:t>
+      <w:r>
+        <w:rPr>
+          <w:rFonts w:eastAsia="Calibri" w:cs="Calibri"/>
+          <w:sz w:val="28"/>
+          <w:szCs w:val="28"/>
+        </w:rPr>
+        <w:t xml:space="preserve">Ube = </w:t>
       </w:r>
       <w:r>
         <w:rPr>
@@ -2100,57 +1759,16 @@
           <w:szCs w:val="28"/>
           <w:lang w:val="en-US"/>
         </w:rPr>
-        <w:t>Rb/R1=(</w:t>
-      </w:r>
-      <w:proofErr w:type="spellStart"/>
-      <w:r>
-        <w:rPr>
-          <w:rFonts w:eastAsia="Calibri" w:cs="Calibri"/>
-          <w:sz w:val="28"/>
-          <w:szCs w:val="28"/>
-          <w:lang w:val="en-US"/>
-        </w:rPr>
-        <w:t>Ek</w:t>
-      </w:r>
-      <w:proofErr w:type="spellEnd"/>
-      <w:r>
-        <w:rPr>
-          <w:rFonts w:eastAsia="Calibri" w:cs="Calibri"/>
-          <w:sz w:val="28"/>
-          <w:szCs w:val="28"/>
-          <w:lang w:val="en-US"/>
-        </w:rPr>
-        <w:t>-Ube)/Ube</w:t>
-      </w:r>
-      <w:proofErr w:type="gramStart"/>
-      <w:r>
-        <w:rPr>
-          <w:rFonts w:eastAsia="Calibri" w:cs="Calibri"/>
-          <w:sz w:val="28"/>
-          <w:szCs w:val="28"/>
-          <w:lang w:val="en-US"/>
-        </w:rPr>
-        <w:t>=(</w:t>
-      </w:r>
-      <w:proofErr w:type="gramEnd"/>
-      <w:r>
-        <w:rPr>
-          <w:rFonts w:eastAsia="Calibri" w:cs="Calibri"/>
-          <w:sz w:val="28"/>
-          <w:szCs w:val="28"/>
-          <w:lang w:val="en-US"/>
-        </w:rPr>
-        <w:t>10-1)/1=9</w:t>
-      </w:r>
-    </w:p>
-    <w:p>
-      <w:pPr>
-        <w:spacing w:line="240" w:lineRule="auto"/>
-        <w:rPr>
-          <w:rFonts w:eastAsia="Calibri" w:cs="Calibri"/>
-          <w:sz w:val="28"/>
-          <w:szCs w:val="28"/>
-          <w:lang w:val="en-US"/>
+        <w:t>Rb/R1=(Ek-Ube)/Ube=(10-1)/1=9</w:t>
+      </w:r>
+    </w:p>
+    <w:p>
+      <w:pPr>
+        <w:spacing w:line="240" w:lineRule="auto"/>
+        <w:rPr>
+          <w:rFonts w:eastAsia="Calibri" w:cs="Calibri"/>
+          <w:sz w:val="28"/>
+          <w:szCs w:val="28"/>
         </w:rPr>
       </w:pPr>
       <w:r>
@@ -2254,7 +1872,6 @@
                         <w:rFonts w:ascii="Cambria Math" w:eastAsia="Calibri" w:hAnsi="Cambria Math" w:cs="Calibri"/>
                         <w:sz w:val="28"/>
                         <w:szCs w:val="28"/>
-                        <w:lang w:val="en-US"/>
                       </w:rPr>
                       <m:t>+</m:t>
                     </m:r>
@@ -2287,7 +1904,6 @@
                             <w:rFonts w:ascii="Cambria Math" w:eastAsia="Calibri" w:hAnsi="Cambria Math" w:cs="Calibri"/>
                             <w:sz w:val="28"/>
                             <w:szCs w:val="28"/>
-                            <w:lang w:val="en-US"/>
                           </w:rPr>
                           <m:t>1</m:t>
                         </m:r>
@@ -2300,7 +1916,6 @@
                     <w:rFonts w:ascii="Cambria Math" w:eastAsia="Calibri" w:hAnsi="Cambria Math" w:cs="Calibri"/>
                     <w:sz w:val="28"/>
                     <w:szCs w:val="28"/>
-                    <w:lang w:val="en-US"/>
                   </w:rPr>
                   <m:t>=10*</m:t>
                 </m:r>
@@ -2420,7 +2035,6 @@
                             <w:rFonts w:ascii="Cambria Math" w:eastAsia="Calibri" w:hAnsi="Cambria Math" w:cs="Calibri"/>
                             <w:sz w:val="28"/>
                             <w:szCs w:val="28"/>
-                            <w:lang w:val="en-US"/>
                           </w:rPr>
                           <m:t>1</m:t>
                         </m:r>
@@ -2433,7 +2047,6 @@
                     <w:rFonts w:ascii="Cambria Math" w:eastAsia="Calibri" w:hAnsi="Cambria Math" w:cs="Calibri"/>
                     <w:sz w:val="28"/>
                     <w:szCs w:val="28"/>
-                    <w:lang w:val="en-US"/>
                   </w:rPr>
                   <m:t>=9</m:t>
                 </m:r>
@@ -2450,7 +2063,6 @@
           <w:rFonts w:eastAsia="Calibri" w:cs="Calibri"/>
           <w:sz w:val="28"/>
           <w:szCs w:val="28"/>
-          <w:lang w:val="en-US"/>
         </w:rPr>
       </w:pPr>
       <w:r>
@@ -2469,54 +2081,51 @@
           <w:rFonts w:eastAsia="Calibri" w:cs="Calibri"/>
           <w:sz w:val="28"/>
           <w:szCs w:val="28"/>
-          <w:lang w:val="en-US"/>
-        </w:rPr>
-      </w:pPr>
-      <w:r>
-        <w:rPr>
-          <w:rFonts w:eastAsia="Calibri" w:cs="Calibri"/>
-          <w:sz w:val="28"/>
-          <w:szCs w:val="28"/>
-          <w:lang w:val="en-US"/>
-        </w:rPr>
-        <w:t>Rb=</w:t>
-      </w:r>
-      <w:r>
-        <w:rPr>
-          <w:rFonts w:eastAsia="Calibri" w:cs="Calibri"/>
-          <w:sz w:val="28"/>
-          <w:szCs w:val="28"/>
-          <w:lang w:val="en-US"/>
-        </w:rPr>
-        <w:t>1807.668</w:t>
-      </w:r>
-    </w:p>
-    <w:p>
-      <w:pPr>
-        <w:spacing w:line="240" w:lineRule="auto"/>
-        <w:rPr>
-          <w:rFonts w:eastAsia="Calibri" w:cs="Calibri"/>
-          <w:sz w:val="28"/>
-          <w:szCs w:val="28"/>
-        </w:rPr>
-      </w:pPr>
-      <w:r>
-        <w:rPr>
-          <w:rFonts w:eastAsia="Calibri" w:cs="Calibri"/>
-          <w:sz w:val="28"/>
-          <w:szCs w:val="28"/>
-          <w:lang w:val="en-US"/>
-        </w:rPr>
-        <w:t>R1=</w:t>
-      </w:r>
-      <w:r>
-        <w:rPr>
-          <w:rFonts w:eastAsia="Calibri" w:cs="Calibri"/>
-          <w:sz w:val="28"/>
-          <w:szCs w:val="28"/>
-          <w:lang w:val="en-US"/>
-        </w:rPr>
-        <w:t>200.852</w:t>
+        </w:rPr>
+      </w:pPr>
+      <w:r>
+        <w:rPr>
+          <w:rFonts w:eastAsia="Calibri" w:cs="Calibri"/>
+          <w:sz w:val="28"/>
+          <w:szCs w:val="28"/>
+          <w:lang w:val="en-US"/>
+        </w:rPr>
+        <w:t>Rb</w:t>
+      </w:r>
+      <w:r>
+        <w:rPr>
+          <w:rFonts w:eastAsia="Calibri" w:cs="Calibri"/>
+          <w:sz w:val="28"/>
+          <w:szCs w:val="28"/>
+        </w:rPr>
+        <w:t>=1807.668</w:t>
+      </w:r>
+    </w:p>
+    <w:p>
+      <w:pPr>
+        <w:spacing w:line="240" w:lineRule="auto"/>
+        <w:rPr>
+          <w:rFonts w:eastAsia="Calibri" w:cs="Calibri"/>
+          <w:sz w:val="28"/>
+          <w:szCs w:val="28"/>
+        </w:rPr>
+      </w:pPr>
+      <w:r>
+        <w:rPr>
+          <w:rFonts w:eastAsia="Calibri" w:cs="Calibri"/>
+          <w:sz w:val="28"/>
+          <w:szCs w:val="28"/>
+          <w:lang w:val="en-US"/>
+        </w:rPr>
+        <w:t>R</w:t>
+      </w:r>
+      <w:r>
+        <w:rPr>
+          <w:rFonts w:eastAsia="Calibri" w:cs="Calibri"/>
+          <w:sz w:val="28"/>
+          <w:szCs w:val="28"/>
+        </w:rPr>
+        <w:t>1=200.852</w:t>
       </w:r>
     </w:p>
     <w:p>
@@ -2547,6 +2156,7 @@
       <w:r>
         <w:rPr>
           <w:rFonts w:eastAsia="Calibri" w:cs="Calibri"/>
+          <w:noProof/>
           <w:sz w:val="28"/>
           <w:szCs w:val="28"/>
         </w:rPr>
@@ -2600,6 +2210,7 @@
       <w:r>
         <w:rPr>
           <w:rFonts w:eastAsia="Calibri" w:cs="Calibri"/>
+          <w:noProof/>
           <w:sz w:val="28"/>
           <w:szCs w:val="28"/>
         </w:rPr>
@@ -2646,7 +2257,6 @@
         <w:rPr>
           <w:sz w:val="23"/>
           <w:szCs w:val="23"/>
-          <w:lang w:val="en-US"/>
         </w:rPr>
       </w:pPr>
       <w:r>
@@ -2654,88 +2264,702 @@
           <w:sz w:val="23"/>
           <w:szCs w:val="23"/>
         </w:rPr>
-        <w:t>Коэффициент усиления:</w:t>
+        <w:t>Коэффициент усиления: (</w:t>
       </w:r>
       <w:r>
         <w:rPr>
           <w:sz w:val="23"/>
           <w:szCs w:val="23"/>
         </w:rPr>
-        <w:t xml:space="preserve"> (</w:t>
+        <w:t>6.185</w:t>
       </w:r>
       <w:r>
         <w:rPr>
           <w:sz w:val="23"/>
           <w:szCs w:val="23"/>
-          <w:lang w:val="en-US"/>
-        </w:rPr>
-        <w:t>6.185</w:t>
+        </w:rPr>
+        <w:t>-</w:t>
       </w:r>
       <w:r>
         <w:rPr>
           <w:sz w:val="23"/>
           <w:szCs w:val="23"/>
-          <w:lang w:val="en-US"/>
-        </w:rPr>
-        <w:t>-</w:t>
+        </w:rPr>
+        <w:t>2.528</w:t>
       </w:r>
       <w:r>
         <w:rPr>
           <w:sz w:val="23"/>
           <w:szCs w:val="23"/>
-          <w:lang w:val="en-US"/>
-        </w:rPr>
-        <w:t>2.528</w:t>
+        </w:rPr>
+        <w:t>)</w:t>
       </w:r>
       <w:r>
         <w:rPr>
           <w:sz w:val="23"/>
           <w:szCs w:val="23"/>
         </w:rPr>
-        <w:t>)</w:t>
+        <w:t>/0.04</w:t>
       </w:r>
       <w:r>
         <w:rPr>
           <w:sz w:val="23"/>
           <w:szCs w:val="23"/>
         </w:rPr>
-        <w:t>/0.04</w:t>
+        <w:t>=</w:t>
       </w:r>
       <w:r>
         <w:rPr>
           <w:sz w:val="23"/>
           <w:szCs w:val="23"/>
-          <w:lang w:val="en-US"/>
-        </w:rPr>
-        <w:t>=</w:t>
-      </w:r>
-      <w:r>
-        <w:rPr>
-          <w:sz w:val="23"/>
-          <w:szCs w:val="23"/>
-          <w:lang w:val="en-US"/>
-        </w:rPr>
-        <w:t>91.424</w:t>
-      </w:r>
-      <w:r>
-        <w:rPr>
-          <w:sz w:val="23"/>
-          <w:szCs w:val="23"/>
-          <w:lang w:val="en-US"/>
-        </w:rPr>
-        <w:t>(9)</w:t>
-      </w:r>
-    </w:p>
-    <w:p>
-      <w:pPr>
-        <w:spacing w:line="240" w:lineRule="auto"/>
-        <w:rPr>
-          <w:rFonts w:eastAsia="Calibri" w:cs="Calibri"/>
-          <w:sz w:val="28"/>
-          <w:szCs w:val="28"/>
-          <w:lang w:val="en-US"/>
-        </w:rPr>
-      </w:pPr>
+        </w:rPr>
+        <w:t>91.424(9)</w:t>
+      </w:r>
+    </w:p>
+    <w:p>
+      <w:pPr>
+        <w:jc w:val="center"/>
+        <w:rPr>
+          <w:rFonts w:ascii="Calibri" w:eastAsia="Calibri" w:hAnsi="Calibri" w:cs="Calibri"/>
+          <w:b/>
+          <w:sz w:val="44"/>
+          <w:u w:val="single"/>
+        </w:rPr>
+      </w:pPr>
+      <w:r>
+        <w:rPr>
+          <w:rFonts w:ascii="Calibri" w:eastAsia="Calibri" w:hAnsi="Calibri" w:cs="Calibri"/>
+          <w:b/>
+          <w:sz w:val="44"/>
+          <w:u w:val="single"/>
+        </w:rPr>
+        <w:t xml:space="preserve">Часть </w:t>
+      </w:r>
+      <w:r>
+        <w:rPr>
+          <w:rFonts w:ascii="Calibri" w:eastAsia="Calibri" w:hAnsi="Calibri" w:cs="Calibri"/>
+          <w:b/>
+          <w:sz w:val="44"/>
+          <w:u w:val="single"/>
+        </w:rPr>
+        <w:t>2</w:t>
+      </w:r>
+    </w:p>
+    <w:p>
+      <w:pPr>
+        <w:spacing w:line="240" w:lineRule="auto"/>
+        <w:rPr>
+          <w:rFonts w:ascii="Calibri" w:eastAsia="Calibri" w:hAnsi="Calibri" w:cs="Calibri"/>
+          <w:sz w:val="28"/>
+          <w:szCs w:val="28"/>
+        </w:rPr>
+      </w:pPr>
+      <w:r>
+        <w:rPr>
+          <w:rFonts w:ascii="Calibri" w:eastAsia="Calibri" w:hAnsi="Calibri" w:cs="Calibri"/>
+          <w:sz w:val="28"/>
+          <w:szCs w:val="28"/>
+        </w:rPr>
+        <w:lastRenderedPageBreak/>
+        <w:t>Проведем исследование входных и выходных ВАХ транзистора на температурах от -30 до 30 с шагом 5:</w:t>
+      </w:r>
+      <w:r>
+        <w:rPr>
+          <w:rFonts w:ascii="Calibri" w:eastAsia="Calibri" w:hAnsi="Calibri" w:cs="Calibri"/>
+          <w:sz w:val="28"/>
+          <w:szCs w:val="28"/>
+        </w:rPr>
+        <w:br/>
+      </w:r>
+      <w:r>
+        <w:rPr>
+          <w:rFonts w:ascii="Calibri" w:eastAsia="Calibri" w:hAnsi="Calibri" w:cs="Calibri"/>
+          <w:sz w:val="28"/>
+          <w:szCs w:val="28"/>
+        </w:rPr>
+        <w:drawing>
+          <wp:inline distT="0" distB="0" distL="0" distR="0" wp14:anchorId="57F5FEE2" wp14:editId="3897EC75">
+            <wp:extent cx="5940425" cy="2611755"/>
+            <wp:effectExtent l="0" t="0" r="0" b="0"/>
+            <wp:docPr id="3" name="Рисунок 3"/>
+            <wp:cNvGraphicFramePr>
+              <a:graphicFrameLocks xmlns:a="http://schemas.openxmlformats.org/drawingml/2006/main" noChangeAspect="1"/>
+            </wp:cNvGraphicFramePr>
+            <a:graphic xmlns:a="http://schemas.openxmlformats.org/drawingml/2006/main">
+              <a:graphicData uri="http://schemas.openxmlformats.org/drawingml/2006/picture">
+                <pic:pic xmlns:pic="http://schemas.openxmlformats.org/drawingml/2006/picture">
+                  <pic:nvPicPr>
+                    <pic:cNvPr id="1" name=""/>
+                    <pic:cNvPicPr/>
+                  </pic:nvPicPr>
+                  <pic:blipFill>
+                    <a:blip r:embed="rId19"/>
+                    <a:stretch>
+                      <a:fillRect/>
+                    </a:stretch>
+                  </pic:blipFill>
+                  <pic:spPr>
+                    <a:xfrm>
+                      <a:off x="0" y="0"/>
+                      <a:ext cx="5940425" cy="2611755"/>
+                    </a:xfrm>
+                    <a:prstGeom prst="rect">
+                      <a:avLst/>
+                    </a:prstGeom>
+                  </pic:spPr>
+                </pic:pic>
+              </a:graphicData>
+            </a:graphic>
+          </wp:inline>
+        </w:drawing>
+      </w:r>
+    </w:p>
+    <w:p>
+      <w:pPr>
+        <w:spacing w:line="240" w:lineRule="auto"/>
+        <w:rPr>
+          <w:rFonts w:eastAsia="Calibri" w:cs="Calibri"/>
+          <w:sz w:val="28"/>
+          <w:szCs w:val="28"/>
+        </w:rPr>
+      </w:pPr>
+      <w:r>
+        <w:rPr>
+          <w:rFonts w:eastAsia="Calibri" w:cs="Calibri"/>
+          <w:sz w:val="28"/>
+          <w:szCs w:val="28"/>
+        </w:rPr>
+        <w:drawing>
+          <wp:inline distT="0" distB="0" distL="0" distR="0" wp14:anchorId="4F73D450" wp14:editId="7FF3A629">
+            <wp:extent cx="5940425" cy="2618105"/>
+            <wp:effectExtent l="0" t="0" r="0" b="0"/>
+            <wp:docPr id="6" name="Рисунок 6"/>
+            <wp:cNvGraphicFramePr>
+              <a:graphicFrameLocks xmlns:a="http://schemas.openxmlformats.org/drawingml/2006/main" noChangeAspect="1"/>
+            </wp:cNvGraphicFramePr>
+            <a:graphic xmlns:a="http://schemas.openxmlformats.org/drawingml/2006/main">
+              <a:graphicData uri="http://schemas.openxmlformats.org/drawingml/2006/picture">
+                <pic:pic xmlns:pic="http://schemas.openxmlformats.org/drawingml/2006/picture">
+                  <pic:nvPicPr>
+                    <pic:cNvPr id="1" name=""/>
+                    <pic:cNvPicPr/>
+                  </pic:nvPicPr>
+                  <pic:blipFill>
+                    <a:blip r:embed="rId20"/>
+                    <a:stretch>
+                      <a:fillRect/>
+                    </a:stretch>
+                  </pic:blipFill>
+                  <pic:spPr>
+                    <a:xfrm>
+                      <a:off x="0" y="0"/>
+                      <a:ext cx="5940425" cy="2618105"/>
+                    </a:xfrm>
+                    <a:prstGeom prst="rect">
+                      <a:avLst/>
+                    </a:prstGeom>
+                  </pic:spPr>
+                </pic:pic>
+              </a:graphicData>
+            </a:graphic>
+          </wp:inline>
+        </w:drawing>
+      </w:r>
+    </w:p>
+    <w:p>
+      <w:pPr>
+        <w:spacing w:line="240" w:lineRule="auto"/>
+        <w:rPr>
+          <w:rFonts w:eastAsia="Calibri" w:cs="Calibri"/>
+          <w:sz w:val="28"/>
+          <w:szCs w:val="28"/>
+        </w:rPr>
+      </w:pPr>
+      <w:r>
+        <w:rPr>
+          <w:rFonts w:eastAsia="Calibri" w:cs="Calibri"/>
+          <w:sz w:val="28"/>
+          <w:szCs w:val="28"/>
+        </w:rPr>
+        <w:t xml:space="preserve">Проведем второе исследование </w:t>
+      </w:r>
+      <w:r>
+        <w:rPr>
+          <w:rFonts w:eastAsia="Calibri" w:cs="Calibri"/>
+          <w:sz w:val="28"/>
+          <w:szCs w:val="28"/>
+        </w:rPr>
+        <w:t>влияния температуры на положение рабочей точки каскада с</w:t>
+      </w:r>
+      <w:r>
+        <w:rPr>
+          <w:rFonts w:eastAsia="Calibri" w:cs="Calibri"/>
+          <w:sz w:val="28"/>
+          <w:szCs w:val="28"/>
+        </w:rPr>
+        <w:t xml:space="preserve"> </w:t>
+      </w:r>
+      <w:r>
+        <w:rPr>
+          <w:rFonts w:eastAsia="Calibri" w:cs="Calibri"/>
+          <w:sz w:val="28"/>
+          <w:szCs w:val="28"/>
+        </w:rPr>
+        <w:t>общим эмиттером биполярного транзистора</w:t>
+      </w:r>
+      <w:r>
+        <w:rPr>
+          <w:rFonts w:eastAsia="Calibri" w:cs="Calibri"/>
+          <w:sz w:val="28"/>
+          <w:szCs w:val="28"/>
+        </w:rPr>
+        <w:t>:</w:t>
+      </w:r>
+      <w:r>
+        <w:rPr>
+          <w:rFonts w:eastAsia="Calibri" w:cs="Calibri"/>
+          <w:sz w:val="28"/>
+          <w:szCs w:val="28"/>
+        </w:rPr>
+        <w:br/>
+      </w:r>
+      <w:r>
+        <w:rPr>
+          <w:noProof/>
+        </w:rPr>
+        <w:drawing>
+          <wp:inline distT="0" distB="0" distL="0" distR="0" wp14:anchorId="1DDAF81D" wp14:editId="4F9C0B73">
+            <wp:extent cx="5940425" cy="2447290"/>
+            <wp:effectExtent l="0" t="0" r="0" b="0"/>
+            <wp:docPr id="7" name="Рисунок 7"/>
+            <wp:cNvGraphicFramePr>
+              <a:graphicFrameLocks xmlns:a="http://schemas.openxmlformats.org/drawingml/2006/main" noChangeAspect="1"/>
+            </wp:cNvGraphicFramePr>
+            <a:graphic xmlns:a="http://schemas.openxmlformats.org/drawingml/2006/main">
+              <a:graphicData uri="http://schemas.openxmlformats.org/drawingml/2006/picture">
+                <pic:pic xmlns:pic="http://schemas.openxmlformats.org/drawingml/2006/picture">
+                  <pic:nvPicPr>
+                    <pic:cNvPr id="1" name=""/>
+                    <pic:cNvPicPr/>
+                  </pic:nvPicPr>
+                  <pic:blipFill>
+                    <a:blip r:embed="rId21"/>
+                    <a:stretch>
+                      <a:fillRect/>
+                    </a:stretch>
+                  </pic:blipFill>
+                  <pic:spPr>
+                    <a:xfrm>
+                      <a:off x="0" y="0"/>
+                      <a:ext cx="5940425" cy="2447290"/>
+                    </a:xfrm>
+                    <a:prstGeom prst="rect">
+                      <a:avLst/>
+                    </a:prstGeom>
+                  </pic:spPr>
+                </pic:pic>
+              </a:graphicData>
+            </a:graphic>
+          </wp:inline>
+        </w:drawing>
+      </w:r>
+    </w:p>
+    <w:p>
+      <w:pPr>
+        <w:spacing w:line="240" w:lineRule="auto"/>
+        <w:rPr>
+          <w:rFonts w:eastAsia="Calibri" w:cs="Calibri"/>
+          <w:sz w:val="28"/>
+          <w:szCs w:val="28"/>
+        </w:rPr>
+      </w:pPr>
+      <w:r>
+        <w:rPr>
+          <w:rFonts w:eastAsia="Calibri" w:cs="Calibri"/>
+          <w:sz w:val="28"/>
+          <w:szCs w:val="28"/>
+        </w:rPr>
+        <w:lastRenderedPageBreak/>
+        <w:drawing>
+          <wp:inline distT="0" distB="0" distL="0" distR="0" wp14:anchorId="6C2A66BD" wp14:editId="5B34548C">
+            <wp:extent cx="5940425" cy="2627630"/>
+            <wp:effectExtent l="0" t="0" r="0" b="0"/>
+            <wp:docPr id="8" name="Рисунок 8"/>
+            <wp:cNvGraphicFramePr>
+              <a:graphicFrameLocks xmlns:a="http://schemas.openxmlformats.org/drawingml/2006/main" noChangeAspect="1"/>
+            </wp:cNvGraphicFramePr>
+            <a:graphic xmlns:a="http://schemas.openxmlformats.org/drawingml/2006/main">
+              <a:graphicData uri="http://schemas.openxmlformats.org/drawingml/2006/picture">
+                <pic:pic xmlns:pic="http://schemas.openxmlformats.org/drawingml/2006/picture">
+                  <pic:nvPicPr>
+                    <pic:cNvPr id="1" name=""/>
+                    <pic:cNvPicPr/>
+                  </pic:nvPicPr>
+                  <pic:blipFill>
+                    <a:blip r:embed="rId22"/>
+                    <a:stretch>
+                      <a:fillRect/>
+                    </a:stretch>
+                  </pic:blipFill>
+                  <pic:spPr>
+                    <a:xfrm>
+                      <a:off x="0" y="0"/>
+                      <a:ext cx="5940425" cy="2627630"/>
+                    </a:xfrm>
+                    <a:prstGeom prst="rect">
+                      <a:avLst/>
+                    </a:prstGeom>
+                  </pic:spPr>
+                </pic:pic>
+              </a:graphicData>
+            </a:graphic>
+          </wp:inline>
+        </w:drawing>
+      </w:r>
+    </w:p>
+    <w:p>
+      <w:pPr>
+        <w:spacing w:line="240" w:lineRule="auto"/>
+        <w:rPr>
+          <w:rFonts w:eastAsia="Calibri" w:cs="Calibri"/>
+          <w:sz w:val="28"/>
+          <w:szCs w:val="28"/>
+        </w:rPr>
+      </w:pPr>
+      <w:r>
+        <w:rPr>
+          <w:noProof/>
+        </w:rPr>
+        <w:drawing>
+          <wp:inline distT="0" distB="0" distL="0" distR="0" wp14:anchorId="26EA6FF3" wp14:editId="59F47A27">
+            <wp:extent cx="5940425" cy="2447290"/>
+            <wp:effectExtent l="0" t="0" r="0" b="0"/>
+            <wp:docPr id="12" name="Рисунок 12"/>
+            <wp:cNvGraphicFramePr>
+              <a:graphicFrameLocks xmlns:a="http://schemas.openxmlformats.org/drawingml/2006/main" noChangeAspect="1"/>
+            </wp:cNvGraphicFramePr>
+            <a:graphic xmlns:a="http://schemas.openxmlformats.org/drawingml/2006/main">
+              <a:graphicData uri="http://schemas.openxmlformats.org/drawingml/2006/picture">
+                <pic:pic xmlns:pic="http://schemas.openxmlformats.org/drawingml/2006/picture">
+                  <pic:nvPicPr>
+                    <pic:cNvPr id="1" name=""/>
+                    <pic:cNvPicPr/>
+                  </pic:nvPicPr>
+                  <pic:blipFill>
+                    <a:blip r:embed="rId23"/>
+                    <a:stretch>
+                      <a:fillRect/>
+                    </a:stretch>
+                  </pic:blipFill>
+                  <pic:spPr>
+                    <a:xfrm>
+                      <a:off x="0" y="0"/>
+                      <a:ext cx="5940425" cy="2447290"/>
+                    </a:xfrm>
+                    <a:prstGeom prst="rect">
+                      <a:avLst/>
+                    </a:prstGeom>
+                  </pic:spPr>
+                </pic:pic>
+              </a:graphicData>
+            </a:graphic>
+          </wp:inline>
+        </w:drawing>
+      </w:r>
+    </w:p>
+    <w:p>
+      <w:pPr>
+        <w:spacing w:line="240" w:lineRule="auto"/>
+        <w:rPr>
+          <w:rFonts w:eastAsia="Calibri" w:cs="Calibri"/>
+          <w:sz w:val="28"/>
+          <w:szCs w:val="28"/>
+        </w:rPr>
+      </w:pPr>
+      <w:r>
+        <w:rPr>
+          <w:rFonts w:eastAsia="Calibri" w:cs="Calibri"/>
+          <w:sz w:val="28"/>
+          <w:szCs w:val="28"/>
+        </w:rPr>
+        <w:drawing>
+          <wp:inline distT="0" distB="0" distL="0" distR="0" wp14:anchorId="0D555DBC" wp14:editId="5142BF67">
+            <wp:extent cx="5940425" cy="2630170"/>
+            <wp:effectExtent l="0" t="0" r="0" b="0"/>
+            <wp:docPr id="9" name="Рисунок 9"/>
+            <wp:cNvGraphicFramePr>
+              <a:graphicFrameLocks xmlns:a="http://schemas.openxmlformats.org/drawingml/2006/main" noChangeAspect="1"/>
+            </wp:cNvGraphicFramePr>
+            <a:graphic xmlns:a="http://schemas.openxmlformats.org/drawingml/2006/main">
+              <a:graphicData uri="http://schemas.openxmlformats.org/drawingml/2006/picture">
+                <pic:pic xmlns:pic="http://schemas.openxmlformats.org/drawingml/2006/picture">
+                  <pic:nvPicPr>
+                    <pic:cNvPr id="1" name=""/>
+                    <pic:cNvPicPr/>
+                  </pic:nvPicPr>
+                  <pic:blipFill>
+                    <a:blip r:embed="rId24"/>
+                    <a:stretch>
+                      <a:fillRect/>
+                    </a:stretch>
+                  </pic:blipFill>
+                  <pic:spPr>
+                    <a:xfrm>
+                      <a:off x="0" y="0"/>
+                      <a:ext cx="5940425" cy="2630170"/>
+                    </a:xfrm>
+                    <a:prstGeom prst="rect">
+                      <a:avLst/>
+                    </a:prstGeom>
+                  </pic:spPr>
+                </pic:pic>
+              </a:graphicData>
+            </a:graphic>
+          </wp:inline>
+        </w:drawing>
+      </w:r>
+    </w:p>
+    <w:p>
+      <w:pPr>
+        <w:spacing w:line="240" w:lineRule="auto"/>
+        <w:rPr>
+          <w:rFonts w:eastAsia="Calibri" w:cs="Calibri"/>
+          <w:sz w:val="28"/>
+          <w:szCs w:val="28"/>
+        </w:rPr>
+      </w:pPr>
+      <w:r>
+        <w:rPr>
+          <w:rFonts w:eastAsia="Calibri" w:cs="Calibri"/>
+          <w:sz w:val="28"/>
+          <w:szCs w:val="28"/>
+        </w:rPr>
+        <w:t>С ростом напряжения ВАХ начинает значительно зависеть от температуры. Причём,</w:t>
+      </w:r>
+      <w:r>
+        <w:rPr>
+          <w:rFonts w:eastAsia="Calibri" w:cs="Calibri"/>
+          <w:sz w:val="28"/>
+          <w:szCs w:val="28"/>
+        </w:rPr>
+        <w:t xml:space="preserve"> </w:t>
+      </w:r>
+      <w:r>
+        <w:rPr>
+          <w:rFonts w:eastAsia="Calibri" w:cs="Calibri"/>
+          <w:sz w:val="28"/>
+          <w:szCs w:val="28"/>
+        </w:rPr>
+        <w:t>чем выше температура, тем больше ток при том же напряжении. Поскольку свойства pn</w:t>
+      </w:r>
+      <w:r>
+        <w:rPr>
+          <w:rFonts w:eastAsia="Calibri" w:cs="Calibri"/>
+          <w:sz w:val="28"/>
+          <w:szCs w:val="28"/>
+        </w:rPr>
+        <w:t xml:space="preserve"> </w:t>
+      </w:r>
+      <w:r>
+        <w:rPr>
+          <w:rFonts w:eastAsia="Calibri" w:cs="Calibri"/>
+          <w:sz w:val="28"/>
+          <w:szCs w:val="28"/>
+        </w:rPr>
+        <w:t>перехода меняются с изменением температуры окружающей среды, характеристики и</w:t>
+      </w:r>
+      <w:r>
+        <w:rPr>
+          <w:rFonts w:eastAsia="Calibri" w:cs="Calibri"/>
+          <w:sz w:val="28"/>
+          <w:szCs w:val="28"/>
+        </w:rPr>
+        <w:t xml:space="preserve"> </w:t>
+      </w:r>
+      <w:r>
+        <w:rPr>
+          <w:rFonts w:eastAsia="Calibri" w:cs="Calibri"/>
+          <w:sz w:val="28"/>
+          <w:szCs w:val="28"/>
+        </w:rPr>
+        <w:t>параметры биполярного транзистора также зависят от температуры.</w:t>
+      </w:r>
+    </w:p>
+    <w:p>
+      <w:pPr>
+        <w:spacing w:line="240" w:lineRule="auto"/>
+        <w:rPr>
+          <w:rFonts w:eastAsia="Calibri" w:cs="Calibri"/>
+          <w:sz w:val="28"/>
+          <w:szCs w:val="28"/>
+        </w:rPr>
+      </w:pPr>
+      <w:r>
+        <w:rPr>
+          <w:rFonts w:eastAsia="Calibri" w:cs="Calibri"/>
+          <w:sz w:val="28"/>
+          <w:szCs w:val="28"/>
+        </w:rPr>
+        <w:lastRenderedPageBreak/>
+        <w:t>2)Увеличим амплитуду входного сигнала в десять раз.</w:t>
+      </w:r>
+    </w:p>
+    <w:p>
+      <w:pPr>
+        <w:spacing w:line="240" w:lineRule="auto"/>
+        <w:rPr>
+          <w:rFonts w:eastAsia="Calibri" w:cs="Calibri"/>
+          <w:sz w:val="28"/>
+          <w:szCs w:val="28"/>
+        </w:rPr>
+      </w:pPr>
+      <w:r>
+        <w:rPr>
+          <w:rFonts w:eastAsia="Calibri" w:cs="Calibri"/>
+          <w:sz w:val="28"/>
+          <w:szCs w:val="28"/>
+        </w:rPr>
+        <w:drawing>
+          <wp:inline distT="0" distB="0" distL="0" distR="0" wp14:anchorId="1D0C2F5C" wp14:editId="7781901F">
+            <wp:extent cx="5723484" cy="5707607"/>
+            <wp:effectExtent l="0" t="0" r="0" b="7620"/>
+            <wp:docPr id="15" name="Рисунок 15"/>
+            <wp:cNvGraphicFramePr>
+              <a:graphicFrameLocks xmlns:a="http://schemas.openxmlformats.org/drawingml/2006/main" noChangeAspect="1"/>
+            </wp:cNvGraphicFramePr>
+            <a:graphic xmlns:a="http://schemas.openxmlformats.org/drawingml/2006/main">
+              <a:graphicData uri="http://schemas.openxmlformats.org/drawingml/2006/picture">
+                <pic:pic xmlns:pic="http://schemas.openxmlformats.org/drawingml/2006/picture">
+                  <pic:nvPicPr>
+                    <pic:cNvPr id="1" name=""/>
+                    <pic:cNvPicPr/>
+                  </pic:nvPicPr>
+                  <pic:blipFill>
+                    <a:blip r:embed="rId25"/>
+                    <a:stretch>
+                      <a:fillRect/>
+                    </a:stretch>
+                  </pic:blipFill>
+                  <pic:spPr>
+                    <a:xfrm>
+                      <a:off x="0" y="0"/>
+                      <a:ext cx="5723484" cy="5707607"/>
+                    </a:xfrm>
+                    <a:prstGeom prst="rect">
+                      <a:avLst/>
+                    </a:prstGeom>
+                  </pic:spPr>
+                </pic:pic>
+              </a:graphicData>
+            </a:graphic>
+          </wp:inline>
+        </w:drawing>
+      </w:r>
+    </w:p>
+    <w:p>
+      <w:pPr>
+        <w:spacing w:line="240" w:lineRule="auto"/>
+        <w:rPr>
+          <w:rFonts w:eastAsia="Calibri" w:cs="Calibri"/>
+          <w:sz w:val="28"/>
+          <w:szCs w:val="28"/>
+        </w:rPr>
+      </w:pPr>
+      <w:r>
+        <w:rPr>
+          <w:rFonts w:eastAsia="Calibri" w:cs="Calibri"/>
+          <w:sz w:val="28"/>
+          <w:szCs w:val="28"/>
+        </w:rPr>
+        <w:drawing>
+          <wp:inline distT="0" distB="0" distL="0" distR="0" wp14:anchorId="0E5F7434" wp14:editId="02D8D513">
+            <wp:extent cx="5940425" cy="2633345"/>
+            <wp:effectExtent l="0" t="0" r="0" b="0"/>
+            <wp:docPr id="14" name="Рисунок 14"/>
+            <wp:cNvGraphicFramePr>
+              <a:graphicFrameLocks xmlns:a="http://schemas.openxmlformats.org/drawingml/2006/main" noChangeAspect="1"/>
+            </wp:cNvGraphicFramePr>
+            <a:graphic xmlns:a="http://schemas.openxmlformats.org/drawingml/2006/main">
+              <a:graphicData uri="http://schemas.openxmlformats.org/drawingml/2006/picture">
+                <pic:pic xmlns:pic="http://schemas.openxmlformats.org/drawingml/2006/picture">
+                  <pic:nvPicPr>
+                    <pic:cNvPr id="1" name=""/>
+                    <pic:cNvPicPr/>
+                  </pic:nvPicPr>
+                  <pic:blipFill>
+                    <a:blip r:embed="rId26"/>
+                    <a:stretch>
+                      <a:fillRect/>
+                    </a:stretch>
+                  </pic:blipFill>
+                  <pic:spPr>
+                    <a:xfrm>
+                      <a:off x="0" y="0"/>
+                      <a:ext cx="5940425" cy="2633345"/>
+                    </a:xfrm>
+                    <a:prstGeom prst="rect">
+                      <a:avLst/>
+                    </a:prstGeom>
+                  </pic:spPr>
+                </pic:pic>
+              </a:graphicData>
+            </a:graphic>
+          </wp:inline>
+        </w:drawing>
+      </w:r>
+    </w:p>
+    <w:p>
+      <w:pPr>
+        <w:spacing w:line="240" w:lineRule="auto"/>
+        <w:rPr>
+          <w:rFonts w:eastAsia="Calibri" w:cs="Calibri"/>
+          <w:sz w:val="28"/>
+          <w:szCs w:val="28"/>
+        </w:rPr>
+      </w:pPr>
+      <w:r>
+        <w:rPr>
+          <w:rFonts w:eastAsia="Calibri" w:cs="Calibri"/>
+          <w:sz w:val="28"/>
+          <w:szCs w:val="28"/>
+        </w:rPr>
+        <w:lastRenderedPageBreak/>
+        <w:drawing>
+          <wp:inline distT="0" distB="0" distL="0" distR="0" wp14:anchorId="35B95400" wp14:editId="265A7C2F">
+            <wp:extent cx="5940425" cy="2635250"/>
+            <wp:effectExtent l="0" t="0" r="0" b="0"/>
+            <wp:docPr id="18" name="Рисунок 18"/>
+            <wp:cNvGraphicFramePr>
+              <a:graphicFrameLocks xmlns:a="http://schemas.openxmlformats.org/drawingml/2006/main" noChangeAspect="1"/>
+            </wp:cNvGraphicFramePr>
+            <a:graphic xmlns:a="http://schemas.openxmlformats.org/drawingml/2006/main">
+              <a:graphicData uri="http://schemas.openxmlformats.org/drawingml/2006/picture">
+                <pic:pic xmlns:pic="http://schemas.openxmlformats.org/drawingml/2006/picture">
+                  <pic:nvPicPr>
+                    <pic:cNvPr id="1" name=""/>
+                    <pic:cNvPicPr/>
+                  </pic:nvPicPr>
+                  <pic:blipFill>
+                    <a:blip r:embed="rId27"/>
+                    <a:stretch>
+                      <a:fillRect/>
+                    </a:stretch>
+                  </pic:blipFill>
+                  <pic:spPr>
+                    <a:xfrm>
+                      <a:off x="0" y="0"/>
+                      <a:ext cx="5940425" cy="2635250"/>
+                    </a:xfrm>
+                    <a:prstGeom prst="rect">
+                      <a:avLst/>
+                    </a:prstGeom>
+                  </pic:spPr>
+                </pic:pic>
+              </a:graphicData>
+            </a:graphic>
+          </wp:inline>
+        </w:drawing>
+      </w:r>
     </w:p>
     <w:sectPr>
       <w:pgSz w:w="11906" w:h="16838"/>

</xml_diff>

<commit_message>
Electronics/lab5/Петраков РК6-46Б.docx removed some mistakes
</commit_message>
<xml_diff>
--- a/4 term/Electronics/lab5/Петраков РК6-46Б.docx
+++ b/4 term/Electronics/lab5/Петраков РК6-46Б.docx
@@ -1212,6 +1212,7 @@
           <w:b/>
           <w:sz w:val="44"/>
           <w:u w:val="single"/>
+          <w:lang w:val="en-US"/>
         </w:rPr>
       </w:pPr>
       <w:r>
@@ -1229,6 +1230,7 @@
           <w:b/>
           <w:sz w:val="44"/>
           <w:u w:val="single"/>
+          <w:lang w:val="en-US"/>
         </w:rPr>
         <w:t>2</w:t>
       </w:r>
@@ -1715,13 +1717,15 @@
           <w:rFonts w:eastAsia="Calibri" w:cs="Calibri"/>
           <w:sz w:val="28"/>
           <w:szCs w:val="28"/>
-        </w:rPr>
-      </w:pPr>
-      <w:r>
-        <w:rPr>
-          <w:rFonts w:eastAsia="Calibri" w:cs="Calibri"/>
-          <w:sz w:val="28"/>
-          <w:szCs w:val="28"/>
+          <w:lang w:val="en-US"/>
+        </w:rPr>
+      </w:pPr>
+      <w:r>
+        <w:rPr>
+          <w:rFonts w:eastAsia="Calibri" w:cs="Calibri"/>
+          <w:sz w:val="28"/>
+          <w:szCs w:val="28"/>
+          <w:lang w:val="en-US"/>
         </w:rPr>
         <w:t xml:space="preserve">Ube = </w:t>
       </w:r>
@@ -1730,6 +1734,7 @@
           <w:rFonts w:eastAsia="Calibri" w:cs="Calibri"/>
           <w:sz w:val="28"/>
           <w:szCs w:val="28"/>
+          <w:lang w:val="en-US"/>
         </w:rPr>
         <w:t>1</w:t>
       </w:r>
@@ -1738,8 +1743,17 @@
           <w:rFonts w:eastAsia="Calibri" w:cs="Calibri"/>
           <w:sz w:val="28"/>
           <w:szCs w:val="28"/>
-        </w:rPr>
-        <w:t xml:space="preserve"> В</w:t>
+          <w:lang w:val="en-US"/>
+        </w:rPr>
+        <w:t xml:space="preserve"> </w:t>
+      </w:r>
+      <w:r>
+        <w:rPr>
+          <w:rFonts w:eastAsia="Calibri" w:cs="Calibri"/>
+          <w:sz w:val="28"/>
+          <w:szCs w:val="28"/>
+        </w:rPr>
+        <w:t>В</w:t>
       </w:r>
     </w:p>
     <w:p>
@@ -2342,7 +2356,7 @@
           <w:sz w:val="44"/>
           <w:u w:val="single"/>
         </w:rPr>
-        <w:t>2</w:t>
+        <w:t>3</w:t>
       </w:r>
     </w:p>
     <w:p>
@@ -2374,6 +2388,7 @@
       <w:r>
         <w:rPr>
           <w:rFonts w:ascii="Calibri" w:eastAsia="Calibri" w:hAnsi="Calibri" w:cs="Calibri"/>
+          <w:noProof/>
           <w:sz w:val="28"/>
           <w:szCs w:val="28"/>
         </w:rPr>
@@ -2426,6 +2441,7 @@
       <w:r>
         <w:rPr>
           <w:rFonts w:eastAsia="Calibri" w:cs="Calibri"/>
+          <w:noProof/>
           <w:sz w:val="28"/>
           <w:szCs w:val="28"/>
         </w:rPr>
@@ -2576,6 +2592,7 @@
       <w:r>
         <w:rPr>
           <w:rFonts w:eastAsia="Calibri" w:cs="Calibri"/>
+          <w:noProof/>
           <w:sz w:val="28"/>
           <w:szCs w:val="28"/>
         </w:rPr>
@@ -2679,6 +2696,7 @@
       <w:r>
         <w:rPr>
           <w:rFonts w:eastAsia="Calibri" w:cs="Calibri"/>
+          <w:noProof/>
           <w:sz w:val="28"/>
           <w:szCs w:val="28"/>
         </w:rPr>
@@ -2816,6 +2834,7 @@
       <w:r>
         <w:rPr>
           <w:rFonts w:eastAsia="Calibri" w:cs="Calibri"/>
+          <w:noProof/>
           <w:sz w:val="28"/>
           <w:szCs w:val="28"/>
         </w:rPr>
@@ -2868,6 +2887,7 @@
       <w:r>
         <w:rPr>
           <w:rFonts w:eastAsia="Calibri" w:cs="Calibri"/>
+          <w:noProof/>
           <w:sz w:val="28"/>
           <w:szCs w:val="28"/>
         </w:rPr>
@@ -2920,6 +2940,7 @@
       <w:r>
         <w:rPr>
           <w:rFonts w:eastAsia="Calibri" w:cs="Calibri"/>
+          <w:noProof/>
           <w:sz w:val="28"/>
           <w:szCs w:val="28"/>
         </w:rPr>

</xml_diff>